<commit_message>
modified Messages and Screens Document
</commit_message>
<xml_diff>
--- a/Dokumentation/Nachrichten + Screens.docx
+++ b/Dokumentation/Nachrichten + Screens.docx
@@ -1,6 +1,6 @@
 
 <file path=word/document.xml><?xml version="1.0" encoding="utf-8"?>
-<w:document xmlns:ve="http://schemas.openxmlformats.org/markup-compatibility/2006" xmlns:o="urn:schemas-microsoft-com:office:office" xmlns:r="http://schemas.openxmlformats.org/officeDocument/2006/relationships" xmlns:m="http://schemas.openxmlformats.org/officeDocument/2006/math" xmlns:v="urn:schemas-microsoft-com:vml" xmlns:wp="http://schemas.openxmlformats.org/drawingml/2006/wordprocessingDrawing" xmlns:w10="urn:schemas-microsoft-com:office:word" xmlns:w="http://schemas.openxmlformats.org/wordprocessingml/2006/main" xmlns:wne="http://schemas.microsoft.com/office/word/2006/wordml">
+<w:document xmlns:wpc="http://schemas.microsoft.com/office/word/2010/wordprocessingCanvas" xmlns:mo="http://schemas.microsoft.com/office/mac/office/2008/main" xmlns:mc="http://schemas.openxmlformats.org/markup-compatibility/2006" xmlns:mv="urn:schemas-microsoft-com:mac:vml" xmlns:o="urn:schemas-microsoft-com:office:office" xmlns:r="http://schemas.openxmlformats.org/officeDocument/2006/relationships" xmlns:m="http://schemas.openxmlformats.org/officeDocument/2006/math" xmlns:v="urn:schemas-microsoft-com:vml" xmlns:wp14="http://schemas.microsoft.com/office/word/2010/wordprocessingDrawing" xmlns:wp="http://schemas.openxmlformats.org/drawingml/2006/wordprocessingDrawing" xmlns:w10="urn:schemas-microsoft-com:office:word" xmlns:w="http://schemas.openxmlformats.org/wordprocessingml/2006/main" xmlns:w14="http://schemas.microsoft.com/office/word/2010/wordml" xmlns:wpg="http://schemas.microsoft.com/office/word/2010/wordprocessingGroup" xmlns:wpi="http://schemas.microsoft.com/office/word/2010/wordprocessingInk" xmlns:wne="http://schemas.microsoft.com/office/word/2006/wordml" xmlns:wps="http://schemas.microsoft.com/office/word/2010/wordprocessingShape" mc:Ignorable="w14 wp14">
   <w:body>
     <w:p>
       <w:pPr>
@@ -24,20 +24,20 @@
     </w:p>
     <w:tbl>
       <w:tblPr>
-        <w:tblStyle w:val="Tabellengitternetz"/>
-        <w:tblpPr w:leftFromText="180" w:rightFromText="180" w:vertAnchor="page" w:horzAnchor="margin" w:tblpY="2215"/>
-        <w:tblW w:w="9464" w:type="dxa"/>
-        <w:tblLook w:val="04A0"/>
+        <w:tblStyle w:val="Tabellenraster"/>
+        <w:tblW w:w="0" w:type="auto"/>
+        <w:tblLook w:val="04A0" w:firstRow="1" w:lastRow="0" w:firstColumn="1" w:lastColumn="0" w:noHBand="0" w:noVBand="1"/>
       </w:tblPr>
       <w:tblGrid>
-        <w:gridCol w:w="1384"/>
-        <w:gridCol w:w="2801"/>
-        <w:gridCol w:w="5279"/>
+        <w:gridCol w:w="3524"/>
+        <w:gridCol w:w="3524"/>
+        <w:gridCol w:w="3525"/>
+        <w:gridCol w:w="3525"/>
       </w:tblGrid>
       <w:tr>
         <w:tc>
           <w:tcPr>
-            <w:tcW w:w="1384" w:type="dxa"/>
+            <w:tcW w:w="3524" w:type="dxa"/>
           </w:tcPr>
           <w:p>
             <w:pPr>
@@ -62,7 +62,7 @@
         </w:tc>
         <w:tc>
           <w:tcPr>
-            <w:tcW w:w="2801" w:type="dxa"/>
+            <w:tcW w:w="3524" w:type="dxa"/>
           </w:tcPr>
           <w:p>
             <w:pPr>
@@ -90,7 +90,7 @@
         </w:tc>
         <w:tc>
           <w:tcPr>
-            <w:tcW w:w="5279" w:type="dxa"/>
+            <w:tcW w:w="3525" w:type="dxa"/>
           </w:tcPr>
           <w:p>
             <w:pPr>
@@ -104,13 +104,33 @@
               </w:rPr>
               <w:t>Text</w:t>
             </w:r>
+          </w:p>
+        </w:tc>
+        <w:tc>
+          <w:tcPr>
+            <w:tcW w:w="3525" w:type="dxa"/>
+          </w:tcPr>
+          <w:p>
+            <w:pPr>
+              <w:rPr>
+                <w:lang w:val="de-AT"/>
+              </w:rPr>
+            </w:pPr>
+            <w:proofErr w:type="spellStart"/>
+            <w:r>
+              <w:rPr>
+                <w:b/>
+              </w:rPr>
+              <w:t>Anmerkung</w:t>
+            </w:r>
+            <w:proofErr w:type="spellEnd"/>
           </w:p>
         </w:tc>
       </w:tr>
       <w:tr>
         <w:tc>
           <w:tcPr>
-            <w:tcW w:w="1384" w:type="dxa"/>
+            <w:tcW w:w="3524" w:type="dxa"/>
           </w:tcPr>
           <w:p>
             <w:pPr>
@@ -140,7 +160,7 @@
         </w:tc>
         <w:tc>
           <w:tcPr>
-            <w:tcW w:w="2801" w:type="dxa"/>
+            <w:tcW w:w="3524" w:type="dxa"/>
           </w:tcPr>
           <w:p>
             <w:r>
@@ -160,11 +180,76 @@
               </w:rPr>
               <w:footnoteReference w:id="1"/>
             </w:r>
+          </w:p>
+          <w:p>
+            <w:pPr>
+              <w:rPr>
+                <w:color w:val="FF0000"/>
+              </w:rPr>
+            </w:pPr>
+            <w:proofErr w:type="spellStart"/>
+            <w:r>
+              <w:rPr>
+                <w:color w:val="FF0000"/>
+              </w:rPr>
+              <w:t>Wird</w:t>
+            </w:r>
+            <w:proofErr w:type="spellEnd"/>
+            <w:r>
+              <w:rPr>
+                <w:color w:val="FF0000"/>
+              </w:rPr>
+              <w:t xml:space="preserve"> </w:t>
+            </w:r>
+            <w:proofErr w:type="spellStart"/>
+            <w:r>
+              <w:rPr>
+                <w:color w:val="FF0000"/>
+              </w:rPr>
+              <w:t>alle</w:t>
+            </w:r>
+            <w:proofErr w:type="spellEnd"/>
+            <w:r>
+              <w:rPr>
+                <w:color w:val="FF0000"/>
+              </w:rPr>
+              <w:t xml:space="preserve"> x </w:t>
+            </w:r>
+            <w:proofErr w:type="spellStart"/>
+            <w:r>
+              <w:rPr>
+                <w:color w:val="FF0000"/>
+              </w:rPr>
+              <w:t>Stunde</w:t>
+            </w:r>
+            <w:bookmarkStart w:id="0" w:name="_GoBack"/>
+            <w:bookmarkEnd w:id="0"/>
+            <w:r>
+              <w:rPr>
+                <w:color w:val="FF0000"/>
+              </w:rPr>
+              <w:t>n</w:t>
+            </w:r>
+            <w:proofErr w:type="spellEnd"/>
+            <w:r>
+              <w:rPr>
+                <w:color w:val="FF0000"/>
+              </w:rPr>
+              <w:t xml:space="preserve"> </w:t>
+            </w:r>
+            <w:proofErr w:type="spellStart"/>
+            <w:r>
+              <w:rPr>
+                <w:color w:val="FF0000"/>
+              </w:rPr>
+              <w:t>ausgelöst</w:t>
+            </w:r>
+            <w:proofErr w:type="spellEnd"/>
           </w:p>
         </w:tc>
         <w:tc>
           <w:tcPr>
-            <w:tcW w:w="5279" w:type="dxa"/>
+            <w:tcW w:w="3525" w:type="dxa"/>
           </w:tcPr>
           <w:p>
             <w:pPr>
@@ -270,6 +355,7 @@
               </w:rPr>
             </w:pPr>
             <w:proofErr w:type="spellStart"/>
+            <w:proofErr w:type="gramStart"/>
             <w:r>
               <w:rPr>
                 <w:b/>
@@ -285,12 +371,31 @@
               </w:rPr>
               <w:t xml:space="preserve">  2</w:t>
             </w:r>
+            <w:proofErr w:type="gramEnd"/>
             <w:r>
               <w:rPr>
                 <w:i/>
                 <w:lang w:val="de-AT"/>
               </w:rPr>
               <w:t xml:space="preserve"> </w:t>
+            </w:r>
+          </w:p>
+        </w:tc>
+        <w:tc>
+          <w:tcPr>
+            <w:tcW w:w="3525" w:type="dxa"/>
+          </w:tcPr>
+          <w:p>
+            <w:pPr>
+              <w:rPr>
+                <w:lang w:val="de-AT"/>
+              </w:rPr>
+            </w:pPr>
+            <w:r>
+              <w:rPr>
+                <w:lang w:val="de-AT"/>
+              </w:rPr>
+              <w:t>Zeitliche Begrenzung?</w:t>
             </w:r>
           </w:p>
         </w:tc>
@@ -298,7 +403,7 @@
       <w:tr>
         <w:tc>
           <w:tcPr>
-            <w:tcW w:w="1384" w:type="dxa"/>
+            <w:tcW w:w="3524" w:type="dxa"/>
           </w:tcPr>
           <w:p>
             <w:pPr>
@@ -340,7 +445,7 @@
         </w:tc>
         <w:tc>
           <w:tcPr>
-            <w:tcW w:w="2801" w:type="dxa"/>
+            <w:tcW w:w="3524" w:type="dxa"/>
           </w:tcPr>
           <w:p>
             <w:pPr>
@@ -358,7 +463,7 @@
         </w:tc>
         <w:tc>
           <w:tcPr>
-            <w:tcW w:w="5279" w:type="dxa"/>
+            <w:tcW w:w="3525" w:type="dxa"/>
           </w:tcPr>
           <w:p>
             <w:pPr>
@@ -384,6 +489,51 @@
                 <w:lang w:val="de-AT"/>
               </w:rPr>
               <w:t xml:space="preserve"> &gt; </w:t>
+            </w:r>
+          </w:p>
+        </w:tc>
+        <w:tc>
+          <w:tcPr>
+            <w:tcW w:w="3525" w:type="dxa"/>
+          </w:tcPr>
+          <w:p>
+            <w:pPr>
+              <w:rPr>
+                <w:lang w:val="de-AT"/>
+              </w:rPr>
+            </w:pPr>
+            <w:r>
+              <w:rPr>
+                <w:lang w:val="de-AT"/>
+              </w:rPr>
+              <w:t>Was passiert wenn Eltern nicht reagieren?!</w:t>
+            </w:r>
+          </w:p>
+          <w:p>
+            <w:pPr>
+              <w:rPr>
+                <w:lang w:val="de-AT"/>
+              </w:rPr>
+            </w:pPr>
+            <w:r>
+              <w:rPr>
+                <w:lang w:val="de-AT"/>
+              </w:rPr>
+              <w:t xml:space="preserve">Was passiert </w:t>
+            </w:r>
+            <w:proofErr w:type="gramStart"/>
+            <w:r>
+              <w:rPr>
+                <w:lang w:val="de-AT"/>
+              </w:rPr>
+              <w:t>falls 3 mal</w:t>
+            </w:r>
+            <w:proofErr w:type="gramEnd"/>
+            <w:r>
+              <w:rPr>
+                <w:lang w:val="de-AT"/>
+              </w:rPr>
+              <w:t xml:space="preserve"> hintereinander „Bravo!“ gesendet wird?</w:t>
             </w:r>
           </w:p>
         </w:tc>
@@ -391,7 +541,7 @@
       <w:tr>
         <w:tc>
           <w:tcPr>
-            <w:tcW w:w="1384" w:type="dxa"/>
+            <w:tcW w:w="3524" w:type="dxa"/>
           </w:tcPr>
           <w:p>
             <w:pPr>
@@ -427,7 +577,7 @@
         </w:tc>
         <w:tc>
           <w:tcPr>
-            <w:tcW w:w="2801" w:type="dxa"/>
+            <w:tcW w:w="3524" w:type="dxa"/>
           </w:tcPr>
           <w:p>
             <w:pPr>
@@ -445,7 +595,7 @@
         </w:tc>
         <w:tc>
           <w:tcPr>
-            <w:tcW w:w="5279" w:type="dxa"/>
+            <w:tcW w:w="3525" w:type="dxa"/>
           </w:tcPr>
           <w:p>
             <w:pPr>
@@ -538,13 +688,52 @@
               </w:rPr>
               <w:t xml:space="preserve"> 4</w:t>
             </w:r>
+          </w:p>
+        </w:tc>
+        <w:tc>
+          <w:tcPr>
+            <w:tcW w:w="3525" w:type="dxa"/>
+          </w:tcPr>
+          <w:p>
+            <w:pPr>
+              <w:rPr>
+                <w:lang w:val="de-AT"/>
+              </w:rPr>
+            </w:pPr>
+            <w:r>
+              <w:rPr>
+                <w:lang w:val="de-AT"/>
+              </w:rPr>
+              <w:t>Was passiert wenn Eltern nicht reagieren?</w:t>
+            </w:r>
+          </w:p>
+          <w:p>
+            <w:pPr>
+              <w:rPr>
+                <w:lang w:val="de-AT"/>
+              </w:rPr>
+            </w:pPr>
+            <w:r>
+              <w:rPr>
+                <w:lang w:val="de-AT"/>
+              </w:rPr>
+              <w:t xml:space="preserve">Auswahlmöglichkeiten </w:t>
+            </w:r>
+            <w:proofErr w:type="spellStart"/>
+            <w:r>
+              <w:rPr>
+                <w:lang w:val="de-AT"/>
+              </w:rPr>
+              <w:t>upgedated</w:t>
+            </w:r>
+            <w:proofErr w:type="spellEnd"/>
           </w:p>
         </w:tc>
       </w:tr>
       <w:tr>
         <w:tc>
           <w:tcPr>
-            <w:tcW w:w="1384" w:type="dxa"/>
+            <w:tcW w:w="3524" w:type="dxa"/>
           </w:tcPr>
           <w:p>
             <w:pPr>
@@ -580,7 +769,7 @@
         </w:tc>
         <w:tc>
           <w:tcPr>
-            <w:tcW w:w="2801" w:type="dxa"/>
+            <w:tcW w:w="3524" w:type="dxa"/>
           </w:tcPr>
           <w:p>
             <w:pPr>
@@ -598,7 +787,7 @@
         </w:tc>
         <w:tc>
           <w:tcPr>
-            <w:tcW w:w="5279" w:type="dxa"/>
+            <w:tcW w:w="3525" w:type="dxa"/>
           </w:tcPr>
           <w:p>
             <w:pPr>
@@ -637,13 +826,25 @@
               </w:rPr>
               <w:t xml:space="preserve"> geschenkt. </w:t>
             </w:r>
+          </w:p>
+        </w:tc>
+        <w:tc>
+          <w:tcPr>
+            <w:tcW w:w="3525" w:type="dxa"/>
+          </w:tcPr>
+          <w:p>
+            <w:pPr>
+              <w:rPr>
+                <w:lang w:val="de-AT"/>
+              </w:rPr>
+            </w:pPr>
           </w:p>
         </w:tc>
       </w:tr>
       <w:tr>
         <w:tc>
           <w:tcPr>
-            <w:tcW w:w="1384" w:type="dxa"/>
+            <w:tcW w:w="3524" w:type="dxa"/>
           </w:tcPr>
           <w:p>
             <w:pPr>
@@ -679,7 +880,7 @@
         </w:tc>
         <w:tc>
           <w:tcPr>
-            <w:tcW w:w="2801" w:type="dxa"/>
+            <w:tcW w:w="3524" w:type="dxa"/>
           </w:tcPr>
           <w:p>
             <w:pPr>
@@ -705,7 +906,7 @@
         </w:tc>
         <w:tc>
           <w:tcPr>
-            <w:tcW w:w="5279" w:type="dxa"/>
+            <w:tcW w:w="3525" w:type="dxa"/>
           </w:tcPr>
           <w:p>
             <w:pPr>
@@ -717,47 +918,29 @@
               <w:rPr>
                 <w:lang w:val="de-AT"/>
               </w:rPr>
-              <w:t xml:space="preserve">Ihr Kind hat </w:t>
+              <w:t xml:space="preserve">Ihr Kind </w:t>
             </w:r>
             <w:proofErr w:type="gramStart"/>
             <w:r>
               <w:rPr>
                 <w:lang w:val="de-AT"/>
               </w:rPr>
-              <w:t>einen</w:t>
-            </w:r>
+              <w:t xml:space="preserve">hat einen </w:t>
+            </w:r>
+            <w:proofErr w:type="spellStart"/>
+            <w:r>
+              <w:rPr>
+                <w:lang w:val="de-AT"/>
+              </w:rPr>
+              <w:t>LevelPack</w:t>
+            </w:r>
+            <w:proofErr w:type="spellEnd"/>
             <w:proofErr w:type="gramEnd"/>
             <w:r>
               <w:rPr>
                 <w:lang w:val="de-AT"/>
               </w:rPr>
-              <w:t xml:space="preserve"> </w:t>
-            </w:r>
-            <w:proofErr w:type="spellStart"/>
-            <w:r>
-              <w:rPr>
-                <w:lang w:val="de-AT"/>
-              </w:rPr>
-              <w:t>LevelPack</w:t>
-            </w:r>
-            <w:proofErr w:type="spellEnd"/>
-            <w:r>
-              <w:rPr>
-                <w:lang w:val="de-AT"/>
-              </w:rPr>
-              <w:t xml:space="preserve"> geschafft! Denken Sie eine besondere Belohnung</w:t>
-            </w:r>
-            <w:r>
-              <w:rPr>
-                <w:lang w:val="de-AT"/>
-              </w:rPr>
-              <w:t xml:space="preserve"> im wirklichen Leben</w:t>
-            </w:r>
-            <w:r>
-              <w:rPr>
-                <w:lang w:val="de-AT"/>
-              </w:rPr>
-              <w:t xml:space="preserve"> für ihr Kind aus. </w:t>
+              <w:t xml:space="preserve"> geschafft! Denken Sie eine besondere Belohnung im wirklichen Leben für ihr Kind aus. </w:t>
             </w:r>
           </w:p>
           <w:p>
@@ -806,13 +989,25 @@
               </w:rPr>
               <w:t>Folgt 6</w:t>
             </w:r>
+          </w:p>
+        </w:tc>
+        <w:tc>
+          <w:tcPr>
+            <w:tcW w:w="3525" w:type="dxa"/>
+          </w:tcPr>
+          <w:p>
+            <w:pPr>
+              <w:rPr>
+                <w:lang w:val="de-AT"/>
+              </w:rPr>
+            </w:pPr>
           </w:p>
         </w:tc>
       </w:tr>
       <w:tr>
         <w:tc>
           <w:tcPr>
-            <w:tcW w:w="1384" w:type="dxa"/>
+            <w:tcW w:w="3524" w:type="dxa"/>
           </w:tcPr>
           <w:p>
             <w:pPr>
@@ -848,7 +1043,7 @@
         </w:tc>
         <w:tc>
           <w:tcPr>
-            <w:tcW w:w="2801" w:type="dxa"/>
+            <w:tcW w:w="3524" w:type="dxa"/>
           </w:tcPr>
           <w:p>
             <w:pPr>
@@ -880,7 +1075,7 @@
         </w:tc>
         <w:tc>
           <w:tcPr>
-            <w:tcW w:w="5279" w:type="dxa"/>
+            <w:tcW w:w="3525" w:type="dxa"/>
           </w:tcPr>
           <w:p>
             <w:pPr>
@@ -892,7 +1087,14 @@
               <w:rPr>
                 <w:lang w:val="de-AT"/>
               </w:rPr>
-              <w:t>Deine Eltern sind besonders stolz auf dich und wollen dich mit &lt;</w:t>
+              <w:t xml:space="preserve">Deine Eltern sind besonders stolz auf </w:t>
+            </w:r>
+            <w:r>
+              <w:rPr>
+                <w:lang w:val="de-AT"/>
+              </w:rPr>
+              <w:lastRenderedPageBreak/>
+              <w:t>dich und wollen dich mit &lt;</w:t>
             </w:r>
             <w:r>
               <w:rPr>
@@ -912,6 +1114,32 @@
                 <w:lang w:val="de-AT"/>
               </w:rPr>
               <w:t>belohnen.</w:t>
+            </w:r>
+          </w:p>
+        </w:tc>
+        <w:tc>
+          <w:tcPr>
+            <w:tcW w:w="3525" w:type="dxa"/>
+          </w:tcPr>
+          <w:p>
+            <w:pPr>
+              <w:rPr>
+                <w:lang w:val="de-AT"/>
+              </w:rPr>
+            </w:pPr>
+            <w:r>
+              <w:rPr>
+                <w:lang w:val="de-AT"/>
+              </w:rPr>
+              <w:lastRenderedPageBreak/>
+              <w:t xml:space="preserve">Fallback-Solution bei unterlassener </w:t>
+            </w:r>
+            <w:r>
+              <w:rPr>
+                <w:lang w:val="de-AT"/>
+              </w:rPr>
+              <w:lastRenderedPageBreak/>
+              <w:t>Belohnung?</w:t>
             </w:r>
           </w:p>
         </w:tc>
@@ -919,7 +1147,7 @@
       <w:tr>
         <w:tc>
           <w:tcPr>
-            <w:tcW w:w="1384" w:type="dxa"/>
+            <w:tcW w:w="3524" w:type="dxa"/>
           </w:tcPr>
           <w:p>
             <w:pPr>
@@ -937,6 +1165,7 @@
               <w:rPr>
                 <w:lang w:val="de-AT"/>
               </w:rPr>
+              <w:lastRenderedPageBreak/>
               <w:t>S</w:t>
             </w:r>
             <w:r>
@@ -968,7 +1197,7 @@
         </w:tc>
         <w:tc>
           <w:tcPr>
-            <w:tcW w:w="2801" w:type="dxa"/>
+            <w:tcW w:w="3524" w:type="dxa"/>
           </w:tcPr>
           <w:p>
             <w:pPr>
@@ -986,7 +1215,7 @@
         </w:tc>
         <w:tc>
           <w:tcPr>
-            <w:tcW w:w="5279" w:type="dxa"/>
+            <w:tcW w:w="3525" w:type="dxa"/>
           </w:tcPr>
           <w:p>
             <w:pPr>
@@ -998,25 +1227,88 @@
               <w:rPr>
                 <w:lang w:val="de-AT"/>
               </w:rPr>
-              <w:t xml:space="preserve">Du hast eine Weile </w:t>
-            </w:r>
-            <w:r>
-              <w:rPr>
-                <w:lang w:val="de-AT"/>
-              </w:rPr>
-              <w:t>die kleine Schildkröte auf ihrer Heimreise nicht mehr unterstützt! Bitte hilf ihr, sie braucht</w:t>
-            </w:r>
-            <w:r>
-              <w:rPr>
-                <w:lang w:val="de-AT"/>
-              </w:rPr>
-              <w:t xml:space="preserve"> dich! </w:t>
-            </w:r>
-            <w:r>
-              <w:rPr>
-                <w:lang w:val="de-AT"/>
-              </w:rPr>
-              <w:t xml:space="preserve"> &lt;…&gt;</w:t>
+              <w:t>Du hast eine Weile die kleine Schildkröte auf ihrer Heimreise nicht mehr unterstützt! Bitte hilf ihr, sie braucht dich!  &lt;…&gt;</w:t>
+            </w:r>
+          </w:p>
+        </w:tc>
+        <w:tc>
+          <w:tcPr>
+            <w:tcW w:w="3525" w:type="dxa"/>
+          </w:tcPr>
+          <w:p>
+            <w:pPr>
+              <w:rPr>
+                <w:lang w:val="de-AT"/>
+              </w:rPr>
+            </w:pPr>
+            <w:proofErr w:type="spellStart"/>
+            <w:r>
+              <w:rPr>
+                <w:lang w:val="de-AT"/>
+              </w:rPr>
+              <w:t>Anm</w:t>
+            </w:r>
+            <w:proofErr w:type="spellEnd"/>
+            <w:r>
+              <w:rPr>
+                <w:lang w:val="de-AT"/>
+              </w:rPr>
+              <w:t xml:space="preserve">: Umsetzung bei </w:t>
+            </w:r>
+            <w:proofErr w:type="spellStart"/>
+            <w:r>
+              <w:rPr>
+                <w:lang w:val="de-AT"/>
+              </w:rPr>
+              <w:t>iOS</w:t>
+            </w:r>
+            <w:proofErr w:type="spellEnd"/>
+            <w:r>
+              <w:rPr>
+                <w:lang w:val="de-AT"/>
+              </w:rPr>
+              <w:t xml:space="preserve"> </w:t>
+            </w:r>
+            <w:proofErr w:type="spellStart"/>
+            <w:r>
+              <w:rPr>
+                <w:lang w:val="de-AT"/>
+              </w:rPr>
+              <w:t>only</w:t>
+            </w:r>
+            <w:proofErr w:type="spellEnd"/>
+            <w:r>
+              <w:rPr>
+                <w:lang w:val="de-AT"/>
+              </w:rPr>
+              <w:t xml:space="preserve"> einfach.</w:t>
+            </w:r>
+          </w:p>
+          <w:p>
+            <w:pPr>
+              <w:rPr>
+                <w:lang w:val="de-AT"/>
+              </w:rPr>
+            </w:pPr>
+            <w:r>
+              <w:rPr>
+                <w:lang w:val="de-AT"/>
+              </w:rPr>
+              <w:t>Bei Cross-</w:t>
+            </w:r>
+            <w:proofErr w:type="spellStart"/>
+            <w:r>
+              <w:rPr>
+                <w:lang w:val="de-AT"/>
+              </w:rPr>
+              <w:t>Platform</w:t>
+            </w:r>
+            <w:proofErr w:type="spellEnd"/>
+            <w:r>
+              <w:rPr>
+                <w:lang w:val="de-AT"/>
+              </w:rPr>
+              <w:t xml:space="preserve"> ist  Server mit Datenbank und Nachrichtenübertragung am Handy erforderlich</w:t>
             </w:r>
           </w:p>
         </w:tc>
@@ -1024,7 +1316,7 @@
       <w:tr>
         <w:tc>
           <w:tcPr>
-            <w:tcW w:w="1384" w:type="dxa"/>
+            <w:tcW w:w="3524" w:type="dxa"/>
           </w:tcPr>
           <w:p>
             <w:pPr>
@@ -1060,7 +1352,7 @@
         </w:tc>
         <w:tc>
           <w:tcPr>
-            <w:tcW w:w="2801" w:type="dxa"/>
+            <w:tcW w:w="3524" w:type="dxa"/>
           </w:tcPr>
           <w:p>
             <w:pPr>
@@ -1078,7 +1370,7 @@
         </w:tc>
         <w:tc>
           <w:tcPr>
-            <w:tcW w:w="5279" w:type="dxa"/>
+            <w:tcW w:w="3525" w:type="dxa"/>
           </w:tcPr>
           <w:p>
             <w:pPr>
@@ -1090,37 +1382,58 @@
               <w:rPr>
                 <w:lang w:val="de-AT"/>
               </w:rPr>
-              <w:t xml:space="preserve">Ihr Kind hat seit gestern nicht </w:t>
-            </w:r>
-            <w:r>
-              <w:rPr>
-                <w:lang w:val="de-AT"/>
-              </w:rPr>
-              <w:t xml:space="preserve">mehr </w:t>
-            </w:r>
-            <w:r>
-              <w:rPr>
-                <w:lang w:val="de-AT"/>
-              </w:rPr>
-              <w:t>gespielt</w:t>
-            </w:r>
-            <w:r>
-              <w:rPr>
-                <w:lang w:val="de-AT"/>
-              </w:rPr>
-              <w:t>, bitte ermuntern Sie es der kleinen Schildkröte zu helfen</w:t>
-            </w:r>
-            <w:r>
-              <w:rPr>
-                <w:lang w:val="de-AT"/>
-              </w:rPr>
-              <w:t xml:space="preserve">! </w:t>
+              <w:t xml:space="preserve">Ihr Kind hat seit gestern nicht mehr gespielt, bitte ermuntern Sie es der kleinen Schildkröte zu helfen! </w:t>
             </w:r>
             <w:r>
               <w:rPr>
                 <w:lang w:val="de-AT"/>
               </w:rPr>
               <w:t>&lt;…&gt;</w:t>
+            </w:r>
+          </w:p>
+        </w:tc>
+        <w:tc>
+          <w:tcPr>
+            <w:tcW w:w="3525" w:type="dxa"/>
+          </w:tcPr>
+          <w:p>
+            <w:pPr>
+              <w:rPr>
+                <w:lang w:val="de-AT"/>
+              </w:rPr>
+            </w:pPr>
+            <w:r>
+              <w:rPr>
+                <w:lang w:val="de-AT"/>
+              </w:rPr>
+              <w:t>Benachrichtigungs-Zyklus?</w:t>
+            </w:r>
+          </w:p>
+          <w:p>
+            <w:pPr>
+              <w:rPr>
+                <w:lang w:val="de-AT"/>
+              </w:rPr>
+            </w:pPr>
+            <w:r>
+              <w:rPr>
+                <w:lang w:val="de-AT"/>
+              </w:rPr>
+              <w:t xml:space="preserve">z.B. </w:t>
+            </w:r>
+            <w:proofErr w:type="spellStart"/>
+            <w:r>
+              <w:rPr>
+                <w:lang w:val="de-AT"/>
+              </w:rPr>
+              <w:t>Fibonacci</w:t>
+            </w:r>
+            <w:proofErr w:type="spellEnd"/>
+            <w:r>
+              <w:rPr>
+                <w:lang w:val="de-AT"/>
+              </w:rPr>
+              <w:t>-Reihe oder doch alle 24h wieder?</w:t>
             </w:r>
           </w:p>
         </w:tc>
@@ -1128,7 +1441,7 @@
       <w:tr>
         <w:tc>
           <w:tcPr>
-            <w:tcW w:w="1384" w:type="dxa"/>
+            <w:tcW w:w="3524" w:type="dxa"/>
           </w:tcPr>
           <w:p>
             <w:pPr>
@@ -1164,7 +1477,7 @@
         </w:tc>
         <w:tc>
           <w:tcPr>
-            <w:tcW w:w="2801" w:type="dxa"/>
+            <w:tcW w:w="3524" w:type="dxa"/>
           </w:tcPr>
           <w:p>
             <w:pPr>
@@ -1182,7 +1495,7 @@
         </w:tc>
         <w:tc>
           <w:tcPr>
-            <w:tcW w:w="5279" w:type="dxa"/>
+            <w:tcW w:w="3525" w:type="dxa"/>
           </w:tcPr>
           <w:p>
             <w:pPr>
@@ -1194,37 +1507,7 @@
               <w:rPr>
                 <w:lang w:val="de-AT"/>
               </w:rPr>
-              <w:t xml:space="preserve">Sie haben ihr Kind seit </w:t>
-            </w:r>
-            <w:r>
-              <w:rPr>
-                <w:lang w:val="de-AT"/>
-              </w:rPr>
-              <w:t>einiger</w:t>
-            </w:r>
-            <w:r>
-              <w:rPr>
-                <w:lang w:val="de-AT"/>
-              </w:rPr>
-              <w:t xml:space="preserve"> Zeit nicht</w:t>
-            </w:r>
-            <w:r>
-              <w:rPr>
-                <w:lang w:val="de-AT"/>
-              </w:rPr>
-              <w:t xml:space="preserve"> mehr</w:t>
-            </w:r>
-            <w:r>
-              <w:rPr>
-                <w:lang w:val="de-AT"/>
-              </w:rPr>
-              <w:t xml:space="preserve"> gelobt</w:t>
-            </w:r>
-            <w:r>
-              <w:rPr>
-                <w:lang w:val="de-AT"/>
-              </w:rPr>
-              <w:t xml:space="preserve">/belohnt! Holen sie dies gleich nach </w:t>
+              <w:t xml:space="preserve">Sie haben ihr Kind seit einiger Zeit nicht mehr gelobt/belohnt! Holen sie dies gleich nach </w:t>
             </w:r>
             <w:r>
               <w:rPr>
@@ -1236,21 +1519,27 @@
               <w:rPr>
                 <w:lang w:val="de-AT"/>
               </w:rPr>
-              <w:t xml:space="preserve"> </w:t>
-            </w:r>
-            <w:r>
-              <w:rPr>
-                <w:lang w:val="de-AT"/>
-              </w:rPr>
-              <w:t>….</w:t>
-            </w:r>
+              <w:t xml:space="preserve"> ….</w:t>
+            </w:r>
+          </w:p>
+        </w:tc>
+        <w:tc>
+          <w:tcPr>
+            <w:tcW w:w="3525" w:type="dxa"/>
+          </w:tcPr>
+          <w:p>
+            <w:pPr>
+              <w:rPr>
+                <w:lang w:val="de-AT"/>
+              </w:rPr>
+            </w:pPr>
           </w:p>
         </w:tc>
       </w:tr>
       <w:tr>
         <w:tc>
           <w:tcPr>
-            <w:tcW w:w="1384" w:type="dxa"/>
+            <w:tcW w:w="3524" w:type="dxa"/>
           </w:tcPr>
           <w:p>
             <w:pPr>
@@ -1286,7 +1575,7 @@
         </w:tc>
         <w:tc>
           <w:tcPr>
-            <w:tcW w:w="2801" w:type="dxa"/>
+            <w:tcW w:w="3524" w:type="dxa"/>
           </w:tcPr>
           <w:p>
             <w:pPr>
@@ -1304,7 +1593,7 @@
         </w:tc>
         <w:tc>
           <w:tcPr>
-            <w:tcW w:w="5279" w:type="dxa"/>
+            <w:tcW w:w="3525" w:type="dxa"/>
           </w:tcPr>
           <w:p>
             <w:pPr>
@@ -1316,20 +1605,20 @@
               <w:rPr>
                 <w:lang w:val="de-AT"/>
               </w:rPr>
-              <w:t>Sie haben schon länger nicht mehr das Verhalten ihres Kindes beurteilt! Überprüfen Sie jetzt, ob sich sein Verhalten</w:t>
-            </w:r>
-            <w:r>
-              <w:rPr>
-                <w:lang w:val="de-AT"/>
-              </w:rPr>
-              <w:t xml:space="preserve"> verbessert hat</w:t>
-            </w:r>
-            <w:r>
-              <w:rPr>
-                <w:lang w:val="de-AT"/>
-              </w:rPr>
-              <w:t>!</w:t>
-            </w:r>
+              <w:t>Sie haben schon länger nicht mehr das Verhalten ihres Kindes beurteilt! Überprüfen Sie jetzt, ob sich sein Verhalten verbessert hat!</w:t>
+            </w:r>
+          </w:p>
+        </w:tc>
+        <w:tc>
+          <w:tcPr>
+            <w:tcW w:w="3525" w:type="dxa"/>
+          </w:tcPr>
+          <w:p>
+            <w:pPr>
+              <w:rPr>
+                <w:lang w:val="de-AT"/>
+              </w:rPr>
+            </w:pPr>
           </w:p>
         </w:tc>
       </w:tr>
@@ -1479,7 +1768,6 @@
           <w:b/>
           <w:lang w:val="de-AT"/>
         </w:rPr>
-        <w:lastRenderedPageBreak/>
         <w:t>Auswahlmöglichkeiten 2</w:t>
       </w:r>
     </w:p>
@@ -1499,6 +1787,7 @@
         <w:rPr>
           <w:lang w:val="de-AT"/>
         </w:rPr>
+        <w:lastRenderedPageBreak/>
         <w:t>Salatblatt schenken</w:t>
       </w:r>
     </w:p>
@@ -1520,6 +1809,103 @@
         </w:rPr>
         <w:t>Punkte schenken (+25% des aktuellen Standes)</w:t>
       </w:r>
+      <w:r>
+        <w:rPr>
+          <w:lang w:val="de-AT"/>
+        </w:rPr>
+        <w:t xml:space="preserve"> -&gt; </w:t>
+      </w:r>
+      <w:r>
+        <w:rPr>
+          <w:lang w:val="de-AT"/>
+        </w:rPr>
+        <w:t xml:space="preserve">aus Game-Design Sicht vielleicht nicht Ideal (Einfluss, </w:t>
+      </w:r>
+      <w:proofErr w:type="spellStart"/>
+      <w:r>
+        <w:rPr>
+          <w:lang w:val="de-AT"/>
+        </w:rPr>
+        <w:t>Balancing</w:t>
+      </w:r>
+      <w:proofErr w:type="spellEnd"/>
+      <w:r>
+        <w:rPr>
+          <w:lang w:val="de-AT"/>
+        </w:rPr>
+        <w:t>)</w:t>
+      </w:r>
+    </w:p>
+    <w:p>
+      <w:pPr>
+        <w:pStyle w:val="Listenabsatz"/>
+        <w:numPr>
+          <w:ilvl w:val="0"/>
+          <w:numId w:val="2"/>
+        </w:numPr>
+        <w:spacing w:after="0"/>
+        <w:rPr>
+          <w:lang w:val="de-AT"/>
+        </w:rPr>
+      </w:pPr>
+      <w:r>
+        <w:rPr>
+          <w:lang w:val="de-AT"/>
+        </w:rPr>
+        <w:t>Idee: Accessoire/</w:t>
+      </w:r>
+      <w:proofErr w:type="spellStart"/>
+      <w:r>
+        <w:rPr>
+          <w:lang w:val="de-AT"/>
+        </w:rPr>
+        <w:t>Goodie</w:t>
+      </w:r>
+      <w:proofErr w:type="spellEnd"/>
+      <w:r>
+        <w:rPr>
+          <w:lang w:val="de-AT"/>
+        </w:rPr>
+        <w:t xml:space="preserve"> schenken</w:t>
+      </w:r>
+    </w:p>
+    <w:p>
+      <w:pPr>
+        <w:pStyle w:val="Listenabsatz"/>
+        <w:numPr>
+          <w:ilvl w:val="1"/>
+          <w:numId w:val="2"/>
+        </w:numPr>
+        <w:spacing w:after="0"/>
+        <w:rPr>
+          <w:lang w:val="de-AT"/>
+        </w:rPr>
+      </w:pPr>
+      <w:r>
+        <w:rPr>
+          <w:lang w:val="de-AT"/>
+        </w:rPr>
+        <w:t>Z.B. andere Farbe für Hut (Hut haben wir ja schon, Farbe variieren wär einfach)</w:t>
+      </w:r>
+    </w:p>
+    <w:p>
+      <w:pPr>
+        <w:pStyle w:val="Listenabsatz"/>
+        <w:numPr>
+          <w:ilvl w:val="1"/>
+          <w:numId w:val="2"/>
+        </w:numPr>
+        <w:spacing w:after="0"/>
+        <w:rPr>
+          <w:lang w:val="de-AT"/>
+        </w:rPr>
+      </w:pPr>
+      <w:r>
+        <w:rPr>
+          <w:lang w:val="de-AT"/>
+        </w:rPr>
+        <w:t xml:space="preserve">Oder andere Farbe für Schildkrötenpanzer </w:t>
+      </w:r>
     </w:p>
     <w:p>
       <w:pPr>
@@ -1534,20 +1920,38 @@
       <w:pPr>
         <w:spacing w:after="0"/>
         <w:rPr>
-          <w:lang w:val="de-AT"/>
-        </w:rPr>
-      </w:pPr>
-      <w:r>
-        <w:rPr>
+          <w:b/>
+          <w:color w:val="FF0000"/>
+          <w:u w:val="single"/>
+          <w:lang w:val="de-AT"/>
+        </w:rPr>
+      </w:pPr>
+      <w:r>
+        <w:rPr>
+          <w:b/>
+          <w:color w:val="FF0000"/>
+          <w:u w:val="single"/>
           <w:lang w:val="de-AT"/>
         </w:rPr>
         <w:t>Info 1….</w:t>
       </w:r>
       <w:r>
         <w:rPr>
+          <w:b/>
+          <w:color w:val="FF0000"/>
+          <w:u w:val="single"/>
           <w:lang w:val="de-AT"/>
         </w:rPr>
         <w:t>Info 2….Info 3….</w:t>
+      </w:r>
+      <w:r>
+        <w:rPr>
+          <w:b/>
+          <w:color w:val="FF0000"/>
+          <w:u w:val="single"/>
+          <w:lang w:val="de-AT"/>
+        </w:rPr>
+        <w:t>?</w:t>
       </w:r>
     </w:p>
     <w:p>
@@ -1560,8 +1964,6 @@
           <w:lang w:val="de-AT"/>
         </w:rPr>
       </w:pPr>
-      <w:bookmarkStart w:id="0" w:name="_GoBack"/>
-      <w:bookmarkEnd w:id="0"/>
       <w:r>
         <w:rPr>
           <w:b/>
@@ -1574,23 +1976,23 @@
     </w:p>
     <w:tbl>
       <w:tblPr>
-        <w:tblStyle w:val="Tabellengitternetz"/>
-        <w:tblW w:w="10013" w:type="dxa"/>
-        <w:tblLook w:val="04A0"/>
+        <w:tblStyle w:val="Tabellenraster"/>
+        <w:tblW w:w="0" w:type="auto"/>
+        <w:tblLook w:val="04A0" w:firstRow="1" w:lastRow="0" w:firstColumn="1" w:lastColumn="0" w:noHBand="0" w:noVBand="1"/>
       </w:tblPr>
       <w:tblGrid>
-        <w:gridCol w:w="1570"/>
-        <w:gridCol w:w="2749"/>
-        <w:gridCol w:w="5694"/>
+        <w:gridCol w:w="1325"/>
+        <w:gridCol w:w="2780"/>
+        <w:gridCol w:w="6544"/>
+        <w:gridCol w:w="3525"/>
       </w:tblGrid>
       <w:tr>
         <w:tc>
           <w:tcPr>
-            <w:tcW w:w="1570" w:type="dxa"/>
+            <w:tcW w:w="1325" w:type="dxa"/>
           </w:tcPr>
           <w:p>
             <w:pPr>
-              <w:jc w:val="center"/>
               <w:rPr>
                 <w:b/>
                 <w:lang w:val="de-AT"/>
@@ -1607,11 +2009,10 @@
         </w:tc>
         <w:tc>
           <w:tcPr>
-            <w:tcW w:w="2749" w:type="dxa"/>
+            <w:tcW w:w="2780" w:type="dxa"/>
           </w:tcPr>
           <w:p>
             <w:pPr>
-              <w:jc w:val="center"/>
               <w:rPr>
                 <w:b/>
                 <w:lang w:val="de-AT"/>
@@ -1628,11 +2029,10 @@
         </w:tc>
         <w:tc>
           <w:tcPr>
-            <w:tcW w:w="5694" w:type="dxa"/>
+            <w:tcW w:w="6544" w:type="dxa"/>
           </w:tcPr>
           <w:p>
             <w:pPr>
-              <w:jc w:val="center"/>
               <w:rPr>
                 <w:b/>
                 <w:lang w:val="de-AT"/>
@@ -1644,6 +2044,26 @@
                 <w:lang w:val="de-AT"/>
               </w:rPr>
               <w:t>Text</w:t>
+            </w:r>
+          </w:p>
+        </w:tc>
+        <w:tc>
+          <w:tcPr>
+            <w:tcW w:w="3525" w:type="dxa"/>
+          </w:tcPr>
+          <w:p>
+            <w:pPr>
+              <w:rPr>
+                <w:b/>
+                <w:lang w:val="de-AT"/>
+              </w:rPr>
+            </w:pPr>
+            <w:r>
+              <w:rPr>
+                <w:b/>
+                <w:lang w:val="de-AT"/>
+              </w:rPr>
+              <w:t>Anmerkung</w:t>
             </w:r>
           </w:p>
         </w:tc>
@@ -1651,24 +2071,26 @@
       <w:tr>
         <w:tc>
           <w:tcPr>
-            <w:tcW w:w="1570" w:type="dxa"/>
+            <w:tcW w:w="1325" w:type="dxa"/>
           </w:tcPr>
           <w:p>
             <w:pPr>
-              <w:pStyle w:val="Listenabsatz"/>
-              <w:numPr>
-                <w:ilvl w:val="0"/>
-                <w:numId w:val="3"/>
-              </w:numPr>
-              <w:rPr>
-                <w:lang w:val="de-AT"/>
-              </w:rPr>
-            </w:pPr>
-            <w:r>
-              <w:rPr>
-                <w:lang w:val="de-AT"/>
-              </w:rPr>
-              <w:t xml:space="preserve">S </w:t>
+              <w:rPr>
+                <w:b/>
+                <w:lang w:val="de-AT"/>
+              </w:rPr>
+            </w:pPr>
+            <w:r>
+              <w:rPr>
+                <w:lang w:val="de-AT"/>
+              </w:rPr>
+              <w:t>E</w:t>
+            </w:r>
+            <w:r>
+              <w:rPr>
+                <w:lang w:val="de-AT"/>
+              </w:rPr>
+              <w:t xml:space="preserve"> </w:t>
             </w:r>
             <w:r>
               <w:rPr>
@@ -1680,31 +2102,38 @@
               <w:rPr>
                 <w:lang w:val="de-AT"/>
               </w:rPr>
-              <w:t xml:space="preserve"> E</w:t>
+              <w:t xml:space="preserve"> </w:t>
+            </w:r>
+            <w:r>
+              <w:rPr>
+                <w:lang w:val="de-AT"/>
+              </w:rPr>
+              <w:t>S</w:t>
             </w:r>
           </w:p>
         </w:tc>
         <w:tc>
           <w:tcPr>
-            <w:tcW w:w="2749" w:type="dxa"/>
+            <w:tcW w:w="2780" w:type="dxa"/>
           </w:tcPr>
           <w:p>
             <w:pPr>
               <w:rPr>
-                <w:lang w:val="de-AT"/>
-              </w:rPr>
-            </w:pPr>
-            <w:r>
-              <w:rPr>
-                <w:lang w:val="de-AT"/>
-              </w:rPr>
-              <w:t>Einschalten</w:t>
+                <w:b/>
+                <w:lang w:val="de-AT"/>
+              </w:rPr>
+            </w:pPr>
+            <w:r>
+              <w:rPr>
+                <w:lang w:val="de-AT"/>
+              </w:rPr>
+              <w:t>Erst-Start der Parent-App</w:t>
             </w:r>
           </w:p>
         </w:tc>
         <w:tc>
           <w:tcPr>
-            <w:tcW w:w="5694" w:type="dxa"/>
+            <w:tcW w:w="6544" w:type="dxa"/>
           </w:tcPr>
           <w:p>
             <w:pPr>
@@ -1734,13 +2163,7 @@
               <w:rPr>
                 <w:lang w:val="de-AT"/>
               </w:rPr>
-              <w:t xml:space="preserve">                </w:t>
-            </w:r>
-            <w:r>
-              <w:rPr>
-                <w:lang w:val="de-AT"/>
-              </w:rPr>
-              <w:t>_______________________</w:t>
+              <w:t xml:space="preserve">                     _______________________</w:t>
             </w:r>
           </w:p>
           <w:p>
@@ -1776,37 +2199,7 @@
               <w:rPr>
                 <w:lang w:val="de-AT"/>
               </w:rPr>
-              <w:t xml:space="preserve">Welche </w:t>
-            </w:r>
-            <w:r>
-              <w:rPr>
-                <w:lang w:val="de-AT"/>
-              </w:rPr>
-              <w:t>Verhaltensweisen</w:t>
-            </w:r>
-            <w:r>
-              <w:rPr>
-                <w:lang w:val="de-AT"/>
-              </w:rPr>
-              <w:t xml:space="preserve"> ihres Kindes gestalten das Familienleben schwierig? K</w:t>
-            </w:r>
-            <w:r>
-              <w:rPr>
-                <w:lang w:val="de-AT"/>
-              </w:rPr>
-              <w:t>reuzen Sie</w:t>
-            </w:r>
-            <w:r>
-              <w:rPr>
-                <w:lang w:val="de-AT"/>
-              </w:rPr>
-              <w:t xml:space="preserve"> bitte</w:t>
-            </w:r>
-            <w:r>
-              <w:rPr>
-                <w:lang w:val="de-AT"/>
-              </w:rPr>
-              <w:t xml:space="preserve"> an, bzw. ergänzen Sie!</w:t>
+              <w:t>Welche Verhaltensweisen ihres Kindes gestalten das Familienleben schwierig? Kreuzen Sie bitte an, bzw. ergänzen Sie!</w:t>
             </w:r>
             <w:r>
               <w:rPr>
@@ -1953,8 +2346,8 @@
           </w:p>
           <w:p>
             <w:pPr>
-              <w:jc w:val="right"/>
-              <w:rPr>
+              <w:rPr>
+                <w:b/>
                 <w:lang w:val="de-AT"/>
               </w:rPr>
             </w:pPr>
@@ -1987,136 +2380,105 @@
               </w:rPr>
               <w:t># 3</w:t>
             </w:r>
+          </w:p>
+        </w:tc>
+        <w:tc>
+          <w:tcPr>
+            <w:tcW w:w="3525" w:type="dxa"/>
+          </w:tcPr>
+          <w:p>
+            <w:pPr>
+              <w:rPr>
+                <w:lang w:val="de-AT"/>
+              </w:rPr>
+            </w:pPr>
           </w:p>
         </w:tc>
       </w:tr>
       <w:tr>
         <w:tc>
           <w:tcPr>
-            <w:tcW w:w="1570" w:type="dxa"/>
+            <w:tcW w:w="1325" w:type="dxa"/>
           </w:tcPr>
           <w:p>
             <w:pPr>
-              <w:pStyle w:val="Listenabsatz"/>
-              <w:numPr>
-                <w:ilvl w:val="0"/>
-                <w:numId w:val="3"/>
-              </w:numPr>
-              <w:rPr>
-                <w:color w:val="0070C0"/>
-                <w:lang w:val="de-AT"/>
-              </w:rPr>
-            </w:pPr>
-            <w:r>
-              <w:rPr>
-                <w:color w:val="0070C0"/>
-                <w:lang w:val="de-AT"/>
-              </w:rPr>
-              <w:t xml:space="preserve">S </w:t>
-            </w:r>
-            <w:r>
-              <w:rPr>
-                <w:color w:val="0070C0"/>
-                <w:lang w:val="de-AT"/>
-              </w:rPr>
-              <w:sym w:font="Wingdings" w:char="F0E0"/>
-            </w:r>
-            <w:r>
-              <w:rPr>
-                <w:color w:val="0070C0"/>
-                <w:lang w:val="de-AT"/>
-              </w:rPr>
-              <w:t xml:space="preserve"> E</w:t>
+              <w:rPr>
+                <w:lang w:val="de-AT"/>
+              </w:rPr>
+            </w:pPr>
+            <w:r>
+              <w:rPr>
+                <w:lang w:val="de-AT"/>
+              </w:rPr>
+              <w:t>E -&gt; K</w:t>
             </w:r>
           </w:p>
         </w:tc>
         <w:tc>
           <w:tcPr>
-            <w:tcW w:w="2749" w:type="dxa"/>
+            <w:tcW w:w="2780" w:type="dxa"/>
           </w:tcPr>
           <w:p>
             <w:pPr>
               <w:rPr>
-                <w:color w:val="0070C0"/>
-                <w:lang w:val="de-AT"/>
-              </w:rPr>
-            </w:pPr>
-            <w:r>
-              <w:rPr>
-                <w:color w:val="0070C0"/>
-                <w:lang w:val="de-AT"/>
-              </w:rPr>
-              <w:t>17</w:t>
-            </w:r>
-            <w:r>
-              <w:rPr>
-                <w:color w:val="0070C0"/>
-                <w:lang w:val="de-AT"/>
-              </w:rPr>
-              <w:t xml:space="preserve"> Uhr </w:t>
+                <w:lang w:val="de-AT"/>
+              </w:rPr>
+            </w:pPr>
+            <w:r>
+              <w:rPr>
+                <w:lang w:val="de-AT"/>
+              </w:rPr>
+              <w:t>Eltern/Kind Verknüpfung</w:t>
             </w:r>
           </w:p>
         </w:tc>
         <w:tc>
           <w:tcPr>
-            <w:tcW w:w="5694" w:type="dxa"/>
+            <w:tcW w:w="6544" w:type="dxa"/>
           </w:tcPr>
           <w:p>
             <w:pPr>
               <w:rPr>
-                <w:color w:val="0070C0"/>
-                <w:lang w:val="de-AT"/>
-              </w:rPr>
-            </w:pPr>
-            <w:r>
-              <w:rPr>
-                <w:color w:val="0070C0"/>
-                <w:lang w:val="de-AT"/>
-              </w:rPr>
-              <w:t>Haben Sie ihrem Kind heute schon ihre Zuneigung gezeigt? Kreuzen Sie bitte an und ergänzen Sie!</w:t>
-            </w:r>
-          </w:p>
-          <w:p>
-            <w:pPr>
-              <w:jc w:val="right"/>
-              <w:rPr>
-                <w:i/>
-                <w:color w:val="0070C0"/>
-                <w:lang w:val="de-AT"/>
-              </w:rPr>
-            </w:pPr>
-            <w:r>
-              <w:rPr>
-                <w:i/>
-                <w:color w:val="0070C0"/>
-                <w:lang w:val="de-AT"/>
-              </w:rPr>
-              <w:t>1 Eingabemöglichkeit</w:t>
-            </w:r>
-          </w:p>
-          <w:p>
-            <w:pPr>
-              <w:jc w:val="right"/>
-              <w:rPr>
-                <w:color w:val="0070C0"/>
-                <w:lang w:val="de-AT"/>
-              </w:rPr>
-            </w:pPr>
-            <w:r>
-              <w:rPr>
-                <w:i/>
-                <w:color w:val="0070C0"/>
-                <w:lang w:val="de-AT"/>
-              </w:rPr>
-              <w:t>Auswahlmöglichkeiten #</w:t>
-            </w:r>
-            <w:r>
-              <w:rPr>
-                <w:i/>
-                <w:color w:val="0070C0"/>
-                <w:lang w:val="de-AT"/>
-              </w:rPr>
-              <w:t>4</w:t>
+                <w:lang w:val="de-AT"/>
+              </w:rPr>
+            </w:pPr>
+            <w:r>
+              <w:rPr>
+                <w:lang w:val="de-AT"/>
+              </w:rPr>
+              <w:t>Geben Sie bitte den Spielernamen ihres Kindes ein:</w:t>
+            </w:r>
+          </w:p>
+          <w:p>
+            <w:pPr>
+              <w:rPr>
+                <w:b/>
+                <w:lang w:val="de-AT"/>
+              </w:rPr>
+            </w:pPr>
+            <w:r>
+              <w:rPr>
+                <w:lang w:val="de-AT"/>
+              </w:rPr>
+              <w:t>_______________________</w:t>
+            </w:r>
+          </w:p>
+        </w:tc>
+        <w:tc>
+          <w:tcPr>
+            <w:tcW w:w="3525" w:type="dxa"/>
+          </w:tcPr>
+          <w:p>
+            <w:pPr>
+              <w:rPr>
+                <w:lang w:val="de-AT"/>
+              </w:rPr>
+            </w:pPr>
+            <w:r>
+              <w:rPr>
+                <w:lang w:val="de-AT"/>
+              </w:rPr>
+              <w:t>Bitte um Überarbeitung</w:t>
             </w:r>
           </w:p>
         </w:tc>
@@ -2124,60 +2486,50 @@
       <w:tr>
         <w:tc>
           <w:tcPr>
-            <w:tcW w:w="1570" w:type="dxa"/>
+            <w:tcW w:w="1325" w:type="dxa"/>
           </w:tcPr>
           <w:p>
             <w:pPr>
-              <w:pStyle w:val="Listenabsatz"/>
-              <w:numPr>
-                <w:ilvl w:val="0"/>
-                <w:numId w:val="3"/>
-              </w:numPr>
-              <w:rPr>
-                <w:lang w:val="de-AT"/>
-              </w:rPr>
-            </w:pPr>
-            <w:r>
-              <w:rPr>
-                <w:lang w:val="de-AT"/>
-              </w:rPr>
-              <w:t xml:space="preserve">S </w:t>
-            </w:r>
-            <w:r>
-              <w:rPr>
-                <w:lang w:val="de-AT"/>
-              </w:rPr>
-              <w:sym w:font="Wingdings" w:char="F0E0"/>
-            </w:r>
-            <w:r>
-              <w:rPr>
-                <w:lang w:val="de-AT"/>
-              </w:rPr>
-              <w:t xml:space="preserve"> E</w:t>
+              <w:rPr>
+                <w:lang w:val="de-AT"/>
+              </w:rPr>
+            </w:pPr>
+            <w:r>
+              <w:rPr>
+                <w:lang w:val="de-AT"/>
+              </w:rPr>
+              <w:t>S -&gt; E</w:t>
             </w:r>
           </w:p>
         </w:tc>
         <w:tc>
           <w:tcPr>
-            <w:tcW w:w="2749" w:type="dxa"/>
+            <w:tcW w:w="2780" w:type="dxa"/>
           </w:tcPr>
           <w:p>
             <w:pPr>
               <w:rPr>
-                <w:lang w:val="de-AT"/>
-              </w:rPr>
-            </w:pPr>
-            <w:r>
-              <w:rPr>
-                <w:lang w:val="de-AT"/>
-              </w:rPr>
-              <w:t>20 Uhr</w:t>
+                <w:b/>
+                <w:lang w:val="de-AT"/>
+              </w:rPr>
+            </w:pPr>
+            <w:r>
+              <w:rPr>
+                <w:lang w:val="de-AT"/>
+              </w:rPr>
+              <w:t>Eltern/Kind Verknüpfung</w:t>
+            </w:r>
+            <w:r>
+              <w:rPr>
+                <w:lang w:val="de-AT"/>
+              </w:rPr>
+              <w:t xml:space="preserve"> gescheitert</w:t>
             </w:r>
           </w:p>
         </w:tc>
         <w:tc>
           <w:tcPr>
-            <w:tcW w:w="5694" w:type="dxa"/>
+            <w:tcW w:w="6544" w:type="dxa"/>
           </w:tcPr>
           <w:p>
             <w:pPr>
@@ -2189,92 +2541,25 @@
               <w:rPr>
                 <w:lang w:val="de-AT"/>
               </w:rPr>
-              <w:t>Bitte geben sie jetzt an, ob ihr Kind seine Aufgaben erledigt hat und bewerten sie sein Verhalten am heutigen Tag!</w:t>
-            </w:r>
-          </w:p>
-          <w:p>
-            <w:pPr>
-              <w:jc w:val="right"/>
-              <w:rPr>
-                <w:lang w:val="de-AT"/>
-              </w:rPr>
-            </w:pPr>
-            <w:r>
-              <w:rPr>
-                <w:i/>
-                <w:lang w:val="de-AT"/>
-              </w:rPr>
-              <w:t xml:space="preserve">Tägliche Eingaben (Daily </w:t>
-            </w:r>
-            <w:proofErr w:type="spellStart"/>
-            <w:r>
-              <w:rPr>
-                <w:i/>
-                <w:lang w:val="de-AT"/>
-              </w:rPr>
-              <w:t>Duties</w:t>
-            </w:r>
-            <w:proofErr w:type="spellEnd"/>
-            <w:r>
-              <w:rPr>
-                <w:i/>
-                <w:lang w:val="de-AT"/>
-              </w:rPr>
-              <w:t xml:space="preserve"> </w:t>
-            </w:r>
-            <w:r>
-              <w:rPr>
-                <w:lang w:val="de-AT"/>
-              </w:rPr>
-              <w:t>#3</w:t>
-            </w:r>
-            <w:r>
-              <w:rPr>
-                <w:i/>
-                <w:lang w:val="de-AT"/>
-              </w:rPr>
-              <w:t>, Selbst Kontrolle</w:t>
-            </w:r>
-            <w:r>
-              <w:rPr>
-                <w:lang w:val="de-AT"/>
-              </w:rPr>
-              <w:t># 5</w:t>
-            </w:r>
-            <w:r>
-              <w:rPr>
-                <w:i/>
-                <w:lang w:val="de-AT"/>
-              </w:rPr>
-              <w:t xml:space="preserve">, </w:t>
-            </w:r>
-            <w:proofErr w:type="spellStart"/>
-            <w:r>
-              <w:rPr>
-                <w:i/>
-                <w:lang w:val="de-AT"/>
-              </w:rPr>
-              <w:t>Behaviour</w:t>
-            </w:r>
-            <w:proofErr w:type="spellEnd"/>
-            <w:r>
-              <w:rPr>
-                <w:i/>
-                <w:lang w:val="de-AT"/>
-              </w:rPr>
-              <w:t xml:space="preserve"> Checklist</w:t>
-            </w:r>
-            <w:r>
-              <w:rPr>
-                <w:lang w:val="de-AT"/>
-              </w:rPr>
-              <w:t xml:space="preserve"># </w:t>
-            </w:r>
-            <w:r>
-              <w:rPr>
-                <w:lang w:val="de-AT"/>
-              </w:rPr>
-              <w:t>6)</w:t>
+              <w:t>Der Spielername ist noch nicht verfügbar. Kontrollieren Sie bei Ihrem Kind bitte, ob die Anmeldung funktioniert hat und versuchen Sie es erneut.</w:t>
+            </w:r>
+          </w:p>
+        </w:tc>
+        <w:tc>
+          <w:tcPr>
+            <w:tcW w:w="3525" w:type="dxa"/>
+          </w:tcPr>
+          <w:p>
+            <w:pPr>
+              <w:rPr>
+                <w:lang w:val="de-AT"/>
+              </w:rPr>
+            </w:pPr>
+            <w:r>
+              <w:rPr>
+                <w:lang w:val="de-AT"/>
+              </w:rPr>
+              <w:t>Bitte um Überarbeitung</w:t>
             </w:r>
           </w:p>
         </w:tc>
@@ -2282,34 +2567,34 @@
       <w:tr>
         <w:tc>
           <w:tcPr>
-            <w:tcW w:w="1570" w:type="dxa"/>
+            <w:tcW w:w="1325" w:type="dxa"/>
           </w:tcPr>
           <w:p>
             <w:pPr>
-              <w:pStyle w:val="Listenabsatz"/>
-              <w:numPr>
-                <w:ilvl w:val="0"/>
-                <w:numId w:val="3"/>
-              </w:numPr>
-              <w:rPr>
-                <w:lang w:val="en-US"/>
-              </w:rPr>
-            </w:pPr>
-            <w:r>
-              <w:rPr>
-                <w:lang w:val="de-AT"/>
-              </w:rPr>
+              <w:rPr>
+                <w:b/>
+                <w:lang w:val="de-AT"/>
+              </w:rPr>
+            </w:pPr>
+            <w:r>
+              <w:rPr>
+                <w:color w:val="0070C0"/>
+                <w:lang w:val="de-AT"/>
+              </w:rPr>
+              <w:lastRenderedPageBreak/>
               <w:t xml:space="preserve">S </w:t>
             </w:r>
             <w:r>
               <w:rPr>
-                <w:lang w:val="en-US"/>
+                <w:color w:val="0070C0"/>
+                <w:lang w:val="de-AT"/>
               </w:rPr>
               <w:sym w:font="Wingdings" w:char="F0E0"/>
             </w:r>
             <w:r>
               <w:rPr>
-                <w:lang w:val="en-US"/>
+                <w:color w:val="0070C0"/>
+                <w:lang w:val="de-AT"/>
               </w:rPr>
               <w:t xml:space="preserve"> E</w:t>
             </w:r>
@@ -2317,127 +2602,121 @@
         </w:tc>
         <w:tc>
           <w:tcPr>
-            <w:tcW w:w="2749" w:type="dxa"/>
+            <w:tcW w:w="2780" w:type="dxa"/>
           </w:tcPr>
           <w:p>
             <w:pPr>
               <w:rPr>
-                <w:lang w:val="de-AT"/>
-              </w:rPr>
-            </w:pPr>
-            <w:r>
-              <w:rPr>
-                <w:lang w:val="de-AT"/>
-              </w:rPr>
-              <w:t xml:space="preserve">Standard </w:t>
-            </w:r>
-            <w:proofErr w:type="spellStart"/>
-            <w:r>
-              <w:rPr>
-                <w:lang w:val="de-AT"/>
-              </w:rPr>
-              <w:t>O</w:t>
-            </w:r>
-            <w:r>
-              <w:rPr>
-                <w:lang w:val="de-AT"/>
-              </w:rPr>
-              <w:t>pening</w:t>
-            </w:r>
-            <w:proofErr w:type="spellEnd"/>
-            <w:r>
-              <w:rPr>
-                <w:lang w:val="de-AT"/>
-              </w:rPr>
-              <w:t xml:space="preserve"> Message</w:t>
+                <w:b/>
+                <w:lang w:val="de-AT"/>
+              </w:rPr>
+            </w:pPr>
+            <w:r>
+              <w:rPr>
+                <w:color w:val="0070C0"/>
+                <w:lang w:val="de-AT"/>
+              </w:rPr>
+              <w:t>17 Uhr</w:t>
+            </w:r>
+            <w:r>
+              <w:rPr>
+                <w:color w:val="0070C0"/>
+                <w:lang w:val="de-AT"/>
+              </w:rPr>
+              <w:t>, zeitzonenbezogen</w:t>
             </w:r>
           </w:p>
         </w:tc>
         <w:tc>
           <w:tcPr>
-            <w:tcW w:w="5694" w:type="dxa"/>
+            <w:tcW w:w="6544" w:type="dxa"/>
           </w:tcPr>
           <w:p>
             <w:pPr>
               <w:rPr>
-                <w:lang w:val="de-AT"/>
-              </w:rPr>
-            </w:pPr>
-            <w:r>
-              <w:rPr>
-                <w:lang w:val="de-AT"/>
-              </w:rPr>
-              <w:t>Was gibt’s N</w:t>
-            </w:r>
-            <w:r>
-              <w:rPr>
-                <w:lang w:val="de-AT"/>
-              </w:rPr>
-              <w:t>eues?</w:t>
+                <w:color w:val="0070C0"/>
+                <w:lang w:val="de-AT"/>
+              </w:rPr>
+            </w:pPr>
+            <w:r>
+              <w:rPr>
+                <w:color w:val="0070C0"/>
+                <w:lang w:val="de-AT"/>
+              </w:rPr>
+              <w:t>Haben Sie ihrem Kind heute schon ihre Zuneigung gezeigt? Kreuzen Sie bitte an und ergänzen Sie!</w:t>
             </w:r>
           </w:p>
           <w:p>
             <w:pPr>
               <w:jc w:val="right"/>
               <w:rPr>
-                <w:lang w:val="de-AT"/>
-              </w:rPr>
-            </w:pPr>
-            <w:r>
-              <w:rPr>
-                <w:lang w:val="de-AT"/>
-              </w:rPr>
-              <w:t>Kind war brav (s</w:t>
-            </w:r>
-            <w:r>
-              <w:rPr>
-                <w:lang w:val="de-AT"/>
-              </w:rPr>
-              <w:t>i</w:t>
-            </w:r>
-            <w:r>
-              <w:rPr>
-                <w:lang w:val="de-AT"/>
-              </w:rPr>
-              <w:t>ehe 5.</w:t>
-            </w:r>
-            <w:r>
-              <w:rPr>
-                <w:lang w:val="de-AT"/>
-              </w:rPr>
-              <w:t>)</w:t>
-            </w:r>
-          </w:p>
-          <w:p>
-            <w:pPr>
-              <w:jc w:val="right"/>
-              <w:rPr>
-                <w:lang w:val="de-AT"/>
-              </w:rPr>
-            </w:pPr>
-            <w:r>
-              <w:rPr>
-                <w:lang w:val="de-AT"/>
-              </w:rPr>
-              <w:t>Kind war unartig (s</w:t>
-            </w:r>
-            <w:r>
-              <w:rPr>
-                <w:lang w:val="de-AT"/>
-              </w:rPr>
-              <w:t>i</w:t>
-            </w:r>
-            <w:r>
-              <w:rPr>
-                <w:lang w:val="de-AT"/>
-              </w:rPr>
-              <w:t>ehe 6.</w:t>
-            </w:r>
-            <w:r>
-              <w:rPr>
-                <w:lang w:val="de-AT"/>
-              </w:rPr>
-              <w:t xml:space="preserve">) </w:t>
+                <w:i/>
+                <w:color w:val="0070C0"/>
+                <w:lang w:val="de-AT"/>
+              </w:rPr>
+            </w:pPr>
+            <w:r>
+              <w:rPr>
+                <w:i/>
+                <w:color w:val="0070C0"/>
+                <w:lang w:val="de-AT"/>
+              </w:rPr>
+              <w:t>1 Eingabemöglichkeit</w:t>
+            </w:r>
+          </w:p>
+          <w:p>
+            <w:pPr>
+              <w:rPr>
+                <w:b/>
+                <w:lang w:val="de-AT"/>
+              </w:rPr>
+            </w:pPr>
+            <w:r>
+              <w:rPr>
+                <w:i/>
+                <w:color w:val="0070C0"/>
+                <w:lang w:val="de-AT"/>
+              </w:rPr>
+              <w:t>Auswahlmöglichkeiten #</w:t>
+            </w:r>
+            <w:r>
+              <w:rPr>
+                <w:i/>
+                <w:color w:val="0070C0"/>
+                <w:lang w:val="de-AT"/>
+              </w:rPr>
+              <w:t>4</w:t>
+            </w:r>
+          </w:p>
+        </w:tc>
+        <w:tc>
+          <w:tcPr>
+            <w:tcW w:w="3525" w:type="dxa"/>
+          </w:tcPr>
+          <w:p>
+            <w:pPr>
+              <w:rPr>
+                <w:lang w:val="de-AT"/>
+              </w:rPr>
+            </w:pPr>
+            <w:r>
+              <w:rPr>
+                <w:lang w:val="de-AT"/>
+              </w:rPr>
+              <w:t>Benachrichtigung täglich oder nur wenn gespielt wurde?</w:t>
+            </w:r>
+          </w:p>
+          <w:p>
+            <w:pPr>
+              <w:rPr>
+                <w:lang w:val="de-AT"/>
+              </w:rPr>
+            </w:pPr>
+            <w:r>
+              <w:rPr>
+                <w:lang w:val="de-AT"/>
+              </w:rPr>
+              <w:t>Wird die Antwort an den Server gesendet?</w:t>
             </w:r>
           </w:p>
         </w:tc>
@@ -2445,24 +2724,20 @@
       <w:tr>
         <w:tc>
           <w:tcPr>
-            <w:tcW w:w="1570" w:type="dxa"/>
+            <w:tcW w:w="1325" w:type="dxa"/>
           </w:tcPr>
           <w:p>
             <w:pPr>
-              <w:pStyle w:val="Listenabsatz"/>
-              <w:numPr>
-                <w:ilvl w:val="0"/>
-                <w:numId w:val="3"/>
-              </w:numPr>
-              <w:rPr>
-                <w:lang w:val="de-AT"/>
-              </w:rPr>
-            </w:pPr>
-            <w:r>
-              <w:rPr>
-                <w:lang w:val="de-AT"/>
-              </w:rPr>
-              <w:t>E</w:t>
+              <w:rPr>
+                <w:b/>
+                <w:lang w:val="de-AT"/>
+              </w:rPr>
+            </w:pPr>
+            <w:r>
+              <w:rPr>
+                <w:lang w:val="de-AT"/>
+              </w:rPr>
+              <w:t xml:space="preserve">S </w:t>
             </w:r>
             <w:r>
               <w:rPr>
@@ -2474,31 +2749,32 @@
               <w:rPr>
                 <w:lang w:val="de-AT"/>
               </w:rPr>
-              <w:t xml:space="preserve"> S</w:t>
+              <w:t xml:space="preserve"> E</w:t>
             </w:r>
           </w:p>
         </w:tc>
         <w:tc>
           <w:tcPr>
-            <w:tcW w:w="2749" w:type="dxa"/>
+            <w:tcW w:w="2780" w:type="dxa"/>
           </w:tcPr>
           <w:p>
             <w:pPr>
               <w:rPr>
-                <w:lang w:val="de-AT"/>
-              </w:rPr>
-            </w:pPr>
-            <w:r>
-              <w:rPr>
-                <w:lang w:val="de-AT"/>
-              </w:rPr>
-              <w:t>Eingabe - Kind war brav</w:t>
+                <w:b/>
+                <w:lang w:val="de-AT"/>
+              </w:rPr>
+            </w:pPr>
+            <w:r>
+              <w:rPr>
+                <w:lang w:val="de-AT"/>
+              </w:rPr>
+              <w:t>20 Uhr</w:t>
             </w:r>
           </w:p>
         </w:tc>
         <w:tc>
           <w:tcPr>
-            <w:tcW w:w="5694" w:type="dxa"/>
+            <w:tcW w:w="6544" w:type="dxa"/>
           </w:tcPr>
           <w:p>
             <w:pPr>
@@ -2510,36 +2786,143 @@
               <w:rPr>
                 <w:lang w:val="de-AT"/>
               </w:rPr>
-              <w:t>Mein Kind hat sich</w:t>
-            </w:r>
-            <w:r>
-              <w:rPr>
-                <w:lang w:val="de-AT"/>
-              </w:rPr>
-              <w:t xml:space="preserve"> im Moment sehr brav verhalten.</w:t>
-            </w:r>
-          </w:p>
-          <w:p>
-            <w:pPr>
-              <w:jc w:val="right"/>
+              <w:t>Bitte geben sie jetzt an, ob ihr Kind seine Aufgaben erledigt hat und bewerten sie sein Verhalten am heutigen Tag!</w:t>
+            </w:r>
+          </w:p>
+          <w:p>
+            <w:pPr>
+              <w:rPr>
+                <w:b/>
+                <w:lang w:val="de-AT"/>
+              </w:rPr>
+            </w:pPr>
+            <w:r>
               <w:rPr>
                 <w:i/>
                 <w:lang w:val="de-AT"/>
               </w:rPr>
-            </w:pPr>
+              <w:t xml:space="preserve">Tägliche Eingaben (Daily </w:t>
+            </w:r>
+            <w:proofErr w:type="spellStart"/>
             <w:r>
               <w:rPr>
                 <w:i/>
                 <w:lang w:val="de-AT"/>
               </w:rPr>
-              <w:t xml:space="preserve">Empfehlungen # </w:t>
-            </w:r>
+              <w:t>Duties</w:t>
+            </w:r>
+            <w:proofErr w:type="spellEnd"/>
             <w:r>
               <w:rPr>
                 <w:i/>
                 <w:lang w:val="de-AT"/>
               </w:rPr>
-              <w:t>7</w:t>
+              <w:t xml:space="preserve"> </w:t>
+            </w:r>
+            <w:r>
+              <w:rPr>
+                <w:lang w:val="de-AT"/>
+              </w:rPr>
+              <w:t>#3</w:t>
+            </w:r>
+            <w:r>
+              <w:rPr>
+                <w:i/>
+                <w:lang w:val="de-AT"/>
+              </w:rPr>
+              <w:t>, Selbst Kontrolle</w:t>
+            </w:r>
+            <w:r>
+              <w:rPr>
+                <w:lang w:val="de-AT"/>
+              </w:rPr>
+              <w:t># 5</w:t>
+            </w:r>
+            <w:r>
+              <w:rPr>
+                <w:i/>
+                <w:lang w:val="de-AT"/>
+              </w:rPr>
+              <w:t xml:space="preserve">, </w:t>
+            </w:r>
+            <w:proofErr w:type="spellStart"/>
+            <w:r>
+              <w:rPr>
+                <w:i/>
+                <w:lang w:val="de-AT"/>
+              </w:rPr>
+              <w:t>Behaviour</w:t>
+            </w:r>
+            <w:proofErr w:type="spellEnd"/>
+            <w:r>
+              <w:rPr>
+                <w:i/>
+                <w:lang w:val="de-AT"/>
+              </w:rPr>
+              <w:t xml:space="preserve"> Checklist</w:t>
+            </w:r>
+            <w:r>
+              <w:rPr>
+                <w:lang w:val="de-AT"/>
+              </w:rPr>
+              <w:t># 6)</w:t>
+            </w:r>
+          </w:p>
+        </w:tc>
+        <w:tc>
+          <w:tcPr>
+            <w:tcW w:w="3525" w:type="dxa"/>
+          </w:tcPr>
+          <w:p>
+            <w:pPr>
+              <w:rPr>
+                <w:lang w:val="de-AT"/>
+              </w:rPr>
+            </w:pPr>
+            <w:r>
+              <w:rPr>
+                <w:lang w:val="de-AT"/>
+              </w:rPr>
+              <w:t>Wird die Antwort an den Server gesendet?</w:t>
+            </w:r>
+          </w:p>
+          <w:p>
+            <w:pPr>
+              <w:rPr>
+                <w:lang w:val="de-AT"/>
+              </w:rPr>
+            </w:pPr>
+            <w:r>
+              <w:rPr>
+                <w:lang w:val="de-AT"/>
+              </w:rPr>
+              <w:t>Reaktion auf Antwort?</w:t>
+            </w:r>
+          </w:p>
+          <w:p>
+            <w:pPr>
+              <w:rPr>
+                <w:lang w:val="de-AT"/>
+              </w:rPr>
+            </w:pPr>
+            <w:r>
+              <w:rPr>
+                <w:lang w:val="de-AT"/>
+              </w:rPr>
+              <w:t>Auswirkung für die Eltern?</w:t>
+            </w:r>
+          </w:p>
+          <w:p>
+            <w:pPr>
+              <w:rPr>
+                <w:lang w:val="de-AT"/>
+              </w:rPr>
+            </w:pPr>
+            <w:r>
+              <w:rPr>
+                <w:lang w:val="de-AT"/>
+              </w:rPr>
+              <w:t>Was ist die Motivation, wieso sollen die Eltern das ausfüllen?</w:t>
             </w:r>
           </w:p>
         </w:tc>
@@ -2547,66 +2930,71 @@
       <w:tr>
         <w:tc>
           <w:tcPr>
-            <w:tcW w:w="1570" w:type="dxa"/>
+            <w:tcW w:w="1325" w:type="dxa"/>
           </w:tcPr>
           <w:p>
             <w:pPr>
-              <w:pStyle w:val="Listenabsatz"/>
-              <w:numPr>
-                <w:ilvl w:val="0"/>
-                <w:numId w:val="3"/>
-              </w:numPr>
-              <w:rPr>
-                <w:lang w:val="de-AT"/>
-              </w:rPr>
-            </w:pPr>
-            <w:r>
-              <w:rPr>
-                <w:lang w:val="de-AT"/>
-              </w:rPr>
-              <w:t>E</w:t>
-            </w:r>
-            <w:r>
-              <w:rPr>
-                <w:lang w:val="de-AT"/>
+              <w:rPr>
+                <w:b/>
+                <w:lang w:val="de-AT"/>
+              </w:rPr>
+            </w:pPr>
+            <w:r>
+              <w:rPr>
+                <w:lang w:val="de-AT"/>
+              </w:rPr>
+              <w:t xml:space="preserve">S </w:t>
+            </w:r>
+            <w:r>
+              <w:rPr>
+                <w:lang w:val="en-US"/>
               </w:rPr>
               <w:sym w:font="Wingdings" w:char="F0E0"/>
             </w:r>
             <w:r>
               <w:rPr>
-                <w:lang w:val="de-AT"/>
-              </w:rPr>
-              <w:t xml:space="preserve"> </w:t>
-            </w:r>
-            <w:r>
-              <w:rPr>
-                <w:lang w:val="de-AT"/>
-              </w:rPr>
-              <w:t>S</w:t>
+                <w:lang w:val="en-US"/>
+              </w:rPr>
+              <w:t xml:space="preserve"> E</w:t>
             </w:r>
           </w:p>
         </w:tc>
         <w:tc>
           <w:tcPr>
-            <w:tcW w:w="2749" w:type="dxa"/>
+            <w:tcW w:w="2780" w:type="dxa"/>
           </w:tcPr>
           <w:p>
             <w:pPr>
               <w:rPr>
-                <w:lang w:val="de-AT"/>
-              </w:rPr>
-            </w:pPr>
-            <w:r>
-              <w:rPr>
-                <w:lang w:val="de-AT"/>
-              </w:rPr>
-              <w:t>Eingabe – Kind war unartig</w:t>
+                <w:b/>
+                <w:lang w:val="de-AT"/>
+              </w:rPr>
+            </w:pPr>
+            <w:r>
+              <w:rPr>
+                <w:lang w:val="de-AT"/>
+              </w:rPr>
+              <w:t xml:space="preserve">Standard </w:t>
+            </w:r>
+            <w:proofErr w:type="spellStart"/>
+            <w:r>
+              <w:rPr>
+                <w:lang w:val="de-AT"/>
+              </w:rPr>
+              <w:t>Opening</w:t>
+            </w:r>
+            <w:proofErr w:type="spellEnd"/>
+            <w:r>
+              <w:rPr>
+                <w:lang w:val="de-AT"/>
+              </w:rPr>
+              <w:t xml:space="preserve"> Message</w:t>
             </w:r>
           </w:p>
         </w:tc>
         <w:tc>
           <w:tcPr>
-            <w:tcW w:w="5694" w:type="dxa"/>
+            <w:tcW w:w="6544" w:type="dxa"/>
           </w:tcPr>
           <w:p>
             <w:pPr>
@@ -2618,6 +3006,215 @@
               <w:rPr>
                 <w:lang w:val="de-AT"/>
               </w:rPr>
+              <w:t>Was gibt’s Neues?</w:t>
+            </w:r>
+          </w:p>
+          <w:p>
+            <w:pPr>
+              <w:jc w:val="right"/>
+              <w:rPr>
+                <w:lang w:val="de-AT"/>
+              </w:rPr>
+            </w:pPr>
+            <w:r>
+              <w:rPr>
+                <w:lang w:val="de-AT"/>
+              </w:rPr>
+              <w:t>Kind war brav (siehe 5.)</w:t>
+            </w:r>
+          </w:p>
+          <w:p>
+            <w:pPr>
+              <w:rPr>
+                <w:b/>
+                <w:lang w:val="de-AT"/>
+              </w:rPr>
+            </w:pPr>
+            <w:r>
+              <w:rPr>
+                <w:lang w:val="de-AT"/>
+              </w:rPr>
+              <w:t xml:space="preserve">Kind war unartig (siehe 6.) </w:t>
+            </w:r>
+          </w:p>
+        </w:tc>
+        <w:tc>
+          <w:tcPr>
+            <w:tcW w:w="3525" w:type="dxa"/>
+          </w:tcPr>
+          <w:p>
+            <w:pPr>
+              <w:rPr>
+                <w:lang w:val="de-AT"/>
+              </w:rPr>
+            </w:pPr>
+          </w:p>
+        </w:tc>
+      </w:tr>
+      <w:tr>
+        <w:tc>
+          <w:tcPr>
+            <w:tcW w:w="1325" w:type="dxa"/>
+          </w:tcPr>
+          <w:p>
+            <w:pPr>
+              <w:rPr>
+                <w:lang w:val="de-AT"/>
+              </w:rPr>
+            </w:pPr>
+            <w:r>
+              <w:rPr>
+                <w:lang w:val="de-AT"/>
+              </w:rPr>
+              <w:t>E</w:t>
+            </w:r>
+            <w:r>
+              <w:rPr>
+                <w:lang w:val="de-AT"/>
+              </w:rPr>
+              <w:sym w:font="Wingdings" w:char="F0E0"/>
+            </w:r>
+            <w:r>
+              <w:rPr>
+                <w:lang w:val="de-AT"/>
+              </w:rPr>
+              <w:t xml:space="preserve"> S</w:t>
+            </w:r>
+          </w:p>
+        </w:tc>
+        <w:tc>
+          <w:tcPr>
+            <w:tcW w:w="2780" w:type="dxa"/>
+          </w:tcPr>
+          <w:p>
+            <w:pPr>
+              <w:rPr>
+                <w:lang w:val="de-AT"/>
+              </w:rPr>
+            </w:pPr>
+            <w:r>
+              <w:rPr>
+                <w:lang w:val="de-AT"/>
+              </w:rPr>
+              <w:t>Eingabe - Kind war brav</w:t>
+            </w:r>
+          </w:p>
+        </w:tc>
+        <w:tc>
+          <w:tcPr>
+            <w:tcW w:w="6544" w:type="dxa"/>
+          </w:tcPr>
+          <w:p>
+            <w:pPr>
+              <w:rPr>
+                <w:lang w:val="de-AT"/>
+              </w:rPr>
+            </w:pPr>
+            <w:r>
+              <w:rPr>
+                <w:lang w:val="de-AT"/>
+              </w:rPr>
+              <w:t>Mein Kind hat sich im Moment sehr brav verhalten.</w:t>
+            </w:r>
+          </w:p>
+          <w:p>
+            <w:pPr>
+              <w:rPr>
+                <w:lang w:val="de-AT"/>
+              </w:rPr>
+            </w:pPr>
+            <w:r>
+              <w:rPr>
+                <w:i/>
+                <w:lang w:val="de-AT"/>
+              </w:rPr>
+              <w:t xml:space="preserve">Empfehlungen # </w:t>
+            </w:r>
+            <w:r>
+              <w:rPr>
+                <w:i/>
+                <w:lang w:val="de-AT"/>
+              </w:rPr>
+              <w:t>7</w:t>
+            </w:r>
+          </w:p>
+        </w:tc>
+        <w:tc>
+          <w:tcPr>
+            <w:tcW w:w="3525" w:type="dxa"/>
+          </w:tcPr>
+          <w:p>
+            <w:pPr>
+              <w:rPr>
+                <w:lang w:val="de-AT"/>
+              </w:rPr>
+            </w:pPr>
+          </w:p>
+        </w:tc>
+      </w:tr>
+      <w:tr>
+        <w:tc>
+          <w:tcPr>
+            <w:tcW w:w="1325" w:type="dxa"/>
+          </w:tcPr>
+          <w:p>
+            <w:pPr>
+              <w:rPr>
+                <w:lang w:val="de-AT"/>
+              </w:rPr>
+            </w:pPr>
+            <w:r>
+              <w:rPr>
+                <w:lang w:val="de-AT"/>
+              </w:rPr>
+              <w:t>E</w:t>
+            </w:r>
+            <w:r>
+              <w:rPr>
+                <w:lang w:val="de-AT"/>
+              </w:rPr>
+              <w:sym w:font="Wingdings" w:char="F0E0"/>
+            </w:r>
+            <w:r>
+              <w:rPr>
+                <w:lang w:val="de-AT"/>
+              </w:rPr>
+              <w:t xml:space="preserve"> S</w:t>
+            </w:r>
+          </w:p>
+        </w:tc>
+        <w:tc>
+          <w:tcPr>
+            <w:tcW w:w="2780" w:type="dxa"/>
+          </w:tcPr>
+          <w:p>
+            <w:pPr>
+              <w:rPr>
+                <w:lang w:val="de-AT"/>
+              </w:rPr>
+            </w:pPr>
+            <w:r>
+              <w:rPr>
+                <w:lang w:val="de-AT"/>
+              </w:rPr>
+              <w:t>Eingabe – Kind war unartig</w:t>
+            </w:r>
+          </w:p>
+        </w:tc>
+        <w:tc>
+          <w:tcPr>
+            <w:tcW w:w="6544" w:type="dxa"/>
+          </w:tcPr>
+          <w:p>
+            <w:pPr>
+              <w:rPr>
+                <w:lang w:val="de-AT"/>
+              </w:rPr>
+            </w:pPr>
+            <w:r>
+              <w:rPr>
+                <w:lang w:val="de-AT"/>
+              </w:rPr>
               <w:t>Mein Kind war unartig.</w:t>
             </w:r>
           </w:p>
@@ -2650,38 +3247,41 @@
                 <w:i/>
                 <w:lang w:val="de-AT"/>
               </w:rPr>
-              <w:t>Auswahlmöglichkeiten</w:t>
-            </w:r>
+              <w:t>Auswahlmöglichkeiten# 8</w:t>
+            </w:r>
+          </w:p>
+          <w:p>
+            <w:pPr>
+              <w:rPr>
+                <w:lang w:val="de-AT"/>
+              </w:rPr>
+            </w:pPr>
             <w:r>
               <w:rPr>
                 <w:i/>
                 <w:lang w:val="de-AT"/>
               </w:rPr>
-              <w:t># 8</w:t>
-            </w:r>
-          </w:p>
-          <w:p>
-            <w:pPr>
-              <w:jc w:val="right"/>
+              <w:t xml:space="preserve">Empfehlungen # </w:t>
+            </w:r>
+            <w:r>
               <w:rPr>
                 <w:i/>
                 <w:lang w:val="de-AT"/>
               </w:rPr>
-            </w:pPr>
-            <w:r>
-              <w:rPr>
-                <w:i/>
-                <w:lang w:val="de-AT"/>
-              </w:rPr>
-              <w:t xml:space="preserve">Empfehlungen # </w:t>
-            </w:r>
-            <w:r>
-              <w:rPr>
-                <w:i/>
-                <w:lang w:val="de-AT"/>
-              </w:rPr>
               <w:t>9</w:t>
             </w:r>
+          </w:p>
+        </w:tc>
+        <w:tc>
+          <w:tcPr>
+            <w:tcW w:w="3525" w:type="dxa"/>
+          </w:tcPr>
+          <w:p>
+            <w:pPr>
+              <w:rPr>
+                <w:lang w:val="de-AT"/>
+              </w:rPr>
+            </w:pPr>
           </w:p>
         </w:tc>
       </w:tr>
@@ -2826,7 +3426,6 @@
         <w:rPr>
           <w:lang w:val="de-DE"/>
         </w:rPr>
-        <w:lastRenderedPageBreak/>
         <w:t>Missachtet Anweisungen</w:t>
       </w:r>
     </w:p>
@@ -2887,6 +3486,7 @@
           <w:color w:val="0070C0"/>
           <w:lang w:val="de-DE"/>
         </w:rPr>
+        <w:lastRenderedPageBreak/>
         <w:t xml:space="preserve">Effektive Instruktionen </w:t>
       </w:r>
       <w:r>
@@ -3468,7 +4068,6 @@
         <w:rPr>
           <w:lang w:val="de-AT"/>
         </w:rPr>
-        <w:lastRenderedPageBreak/>
         <w:t>Zuzwinkern/Lächeln</w:t>
       </w:r>
     </w:p>
@@ -3569,10 +4168,10 @@
         <w:rPr>
           <w:b/>
           <w:noProof/>
-          <w:lang w:val="de-AT" w:eastAsia="de-AT"/>
+          <w:lang w:val="de-DE" w:eastAsia="de-DE"/>
         </w:rPr>
         <w:drawing>
-          <wp:anchor distT="0" distB="0" distL="114300" distR="114300" simplePos="0" relativeHeight="251659264" behindDoc="0" locked="0" layoutInCell="1" allowOverlap="1">
+          <wp:anchor distT="0" distB="0" distL="114300" distR="114300" simplePos="0" relativeHeight="251659264" behindDoc="0" locked="0" layoutInCell="1" allowOverlap="1" wp14:anchorId="3BD5BE3C" wp14:editId="11EFE462">
             <wp:simplePos x="0" y="0"/>
             <wp:positionH relativeFrom="column">
               <wp:posOffset>230505</wp:posOffset>
@@ -3597,10 +4196,10 @@
                     </pic:cNvPicPr>
                   </pic:nvPicPr>
                   <pic:blipFill>
-                    <a:blip r:embed="rId8" cstate="print">
+                    <a:blip r:embed="rId9" cstate="print">
                       <a:extLst>
                         <a:ext uri="{28A0092B-C50C-407E-A947-70E740481C1C}">
-                          <a14:useLocalDpi xmlns:a14="http://schemas.microsoft.com/office/drawing/2010/main" xmlns:wps="http://schemas.microsoft.com/office/word/2010/wordprocessingShape" xmlns:wpi="http://schemas.microsoft.com/office/word/2010/wordprocessingInk" xmlns:wpg="http://schemas.microsoft.com/office/word/2010/wordprocessingGroup" xmlns:w14="http://schemas.microsoft.com/office/word/2010/wordml" xmlns:w="http://schemas.openxmlformats.org/wordprocessingml/2006/main" xmlns:w10="urn:schemas-microsoft-com:office:word" xmlns:wp14="http://schemas.microsoft.com/office/word/2010/wordprocessingDrawing" xmlns:v="urn:schemas-microsoft-com:vml" xmlns:o="urn:schemas-microsoft-com:office:office" xmlns:mc="http://schemas.openxmlformats.org/markup-compatibility/2006" xmlns:wpc="http://schemas.microsoft.com/office/word/2010/wordprocessingCanvas" xmlns="" val="0"/>
+                          <a14:useLocalDpi xmlns:a14="http://schemas.microsoft.com/office/drawing/2010/main" val="0"/>
                         </a:ext>
                       </a:extLst>
                     </a:blip>
@@ -3808,10 +4407,10 @@
         <w:rPr>
           <w:b/>
           <w:noProof/>
-          <w:lang w:val="de-AT" w:eastAsia="de-AT"/>
+          <w:lang w:val="de-DE" w:eastAsia="de-DE"/>
         </w:rPr>
         <w:drawing>
-          <wp:anchor distT="0" distB="0" distL="114300" distR="114300" simplePos="0" relativeHeight="251658240" behindDoc="0" locked="0" layoutInCell="1" allowOverlap="1">
+          <wp:anchor distT="0" distB="0" distL="114300" distR="114300" simplePos="0" relativeHeight="251658240" behindDoc="0" locked="0" layoutInCell="1" allowOverlap="1" wp14:anchorId="3B193C3F" wp14:editId="52292303">
             <wp:simplePos x="0" y="0"/>
             <wp:positionH relativeFrom="column">
               <wp:posOffset>752475</wp:posOffset>
@@ -3836,10 +4435,10 @@
                     </pic:cNvPicPr>
                   </pic:nvPicPr>
                   <pic:blipFill rotWithShape="1">
-                    <a:blip r:embed="rId9" cstate="print">
+                    <a:blip r:embed="rId10" cstate="print">
                       <a:extLst>
                         <a:ext uri="{28A0092B-C50C-407E-A947-70E740481C1C}">
-                          <a14:useLocalDpi xmlns:a14="http://schemas.microsoft.com/office/drawing/2010/main" xmlns:wps="http://schemas.microsoft.com/office/word/2010/wordprocessingShape" xmlns:wpi="http://schemas.microsoft.com/office/word/2010/wordprocessingInk" xmlns:wpg="http://schemas.microsoft.com/office/word/2010/wordprocessingGroup" xmlns:w14="http://schemas.microsoft.com/office/word/2010/wordml" xmlns:w="http://schemas.openxmlformats.org/wordprocessingml/2006/main" xmlns:w10="urn:schemas-microsoft-com:office:word" xmlns:wp14="http://schemas.microsoft.com/office/word/2010/wordprocessingDrawing" xmlns:v="urn:schemas-microsoft-com:vml" xmlns:o="urn:schemas-microsoft-com:office:office" xmlns:mc="http://schemas.openxmlformats.org/markup-compatibility/2006" xmlns:wpc="http://schemas.microsoft.com/office/word/2010/wordprocessingCanvas" xmlns="" val="0"/>
+                          <a14:useLocalDpi xmlns:a14="http://schemas.microsoft.com/office/drawing/2010/main" val="0"/>
                         </a:ext>
                       </a:extLst>
                     </a:blip>
@@ -4257,7 +4856,6 @@
         <w:rPr>
           <w:lang w:val="de-DE"/>
         </w:rPr>
-        <w:lastRenderedPageBreak/>
         <w:t xml:space="preserve">Amt </w:t>
       </w:r>
       <w:r>
@@ -4347,6 +4945,7 @@
           <w:b/>
           <w:lang w:val="de-DE"/>
         </w:rPr>
+        <w:lastRenderedPageBreak/>
         <w:t>_______________________</w:t>
       </w:r>
     </w:p>
@@ -4514,7 +5113,7 @@
       </w:pPr>
     </w:p>
     <w:sectPr>
-      <w:pgSz w:w="11906" w:h="16838"/>
+      <w:pgSz w:w="16838" w:h="11906" w:orient="landscape"/>
       <w:pgMar w:top="1440" w:right="1440" w:bottom="1440" w:left="1440" w:header="708" w:footer="708" w:gutter="0"/>
       <w:cols w:space="708"/>
       <w:docGrid w:linePitch="360"/>
@@ -4524,7 +5123,7 @@
 </file>
 
 <file path=word/endnotes.xml><?xml version="1.0" encoding="utf-8"?>
-<w:endnotes xmlns:ve="http://schemas.openxmlformats.org/markup-compatibility/2006" xmlns:o="urn:schemas-microsoft-com:office:office" xmlns:r="http://schemas.openxmlformats.org/officeDocument/2006/relationships" xmlns:m="http://schemas.openxmlformats.org/officeDocument/2006/math" xmlns:v="urn:schemas-microsoft-com:vml" xmlns:wp="http://schemas.openxmlformats.org/drawingml/2006/wordprocessingDrawing" xmlns:w10="urn:schemas-microsoft-com:office:word" xmlns:w="http://schemas.openxmlformats.org/wordprocessingml/2006/main" xmlns:wne="http://schemas.microsoft.com/office/word/2006/wordml">
+<w:endnotes xmlns:wpc="http://schemas.microsoft.com/office/word/2010/wordprocessingCanvas" xmlns:mo="http://schemas.microsoft.com/office/mac/office/2008/main" xmlns:mc="http://schemas.openxmlformats.org/markup-compatibility/2006" xmlns:mv="urn:schemas-microsoft-com:mac:vml" xmlns:o="urn:schemas-microsoft-com:office:office" xmlns:r="http://schemas.openxmlformats.org/officeDocument/2006/relationships" xmlns:m="http://schemas.openxmlformats.org/officeDocument/2006/math" xmlns:v="urn:schemas-microsoft-com:vml" xmlns:wp14="http://schemas.microsoft.com/office/word/2010/wordprocessingDrawing" xmlns:wp="http://schemas.openxmlformats.org/drawingml/2006/wordprocessingDrawing" xmlns:w10="urn:schemas-microsoft-com:office:word" xmlns:w="http://schemas.openxmlformats.org/wordprocessingml/2006/main" xmlns:w14="http://schemas.microsoft.com/office/word/2010/wordml" xmlns:wpg="http://schemas.microsoft.com/office/word/2010/wordprocessingGroup" xmlns:wpi="http://schemas.microsoft.com/office/word/2010/wordprocessingInk" xmlns:wne="http://schemas.microsoft.com/office/word/2006/wordml" xmlns:wps="http://schemas.microsoft.com/office/word/2010/wordprocessingShape" mc:Ignorable="w14 wp14">
   <w:endnote w:type="separator" w:id="-1">
     <w:p>
       <w:pPr>
@@ -4549,7 +5148,7 @@
 </file>
 
 <file path=word/footnotes.xml><?xml version="1.0" encoding="utf-8"?>
-<w:footnotes xmlns:ve="http://schemas.openxmlformats.org/markup-compatibility/2006" xmlns:o="urn:schemas-microsoft-com:office:office" xmlns:r="http://schemas.openxmlformats.org/officeDocument/2006/relationships" xmlns:m="http://schemas.openxmlformats.org/officeDocument/2006/math" xmlns:v="urn:schemas-microsoft-com:vml" xmlns:wp="http://schemas.openxmlformats.org/drawingml/2006/wordprocessingDrawing" xmlns:w10="urn:schemas-microsoft-com:office:word" xmlns:w="http://schemas.openxmlformats.org/wordprocessingml/2006/main" xmlns:wne="http://schemas.microsoft.com/office/word/2006/wordml">
+<w:footnotes xmlns:wpc="http://schemas.microsoft.com/office/word/2010/wordprocessingCanvas" xmlns:mo="http://schemas.microsoft.com/office/mac/office/2008/main" xmlns:mc="http://schemas.openxmlformats.org/markup-compatibility/2006" xmlns:mv="urn:schemas-microsoft-com:mac:vml" xmlns:o="urn:schemas-microsoft-com:office:office" xmlns:r="http://schemas.openxmlformats.org/officeDocument/2006/relationships" xmlns:m="http://schemas.openxmlformats.org/officeDocument/2006/math" xmlns:v="urn:schemas-microsoft-com:vml" xmlns:wp14="http://schemas.microsoft.com/office/word/2010/wordprocessingDrawing" xmlns:wp="http://schemas.openxmlformats.org/drawingml/2006/wordprocessingDrawing" xmlns:w10="urn:schemas-microsoft-com:office:word" xmlns:w="http://schemas.openxmlformats.org/wordprocessingml/2006/main" xmlns:w14="http://schemas.microsoft.com/office/word/2010/wordml" xmlns:wpg="http://schemas.microsoft.com/office/word/2010/wordprocessingGroup" xmlns:wpi="http://schemas.microsoft.com/office/word/2010/wordprocessingInk" xmlns:wne="http://schemas.microsoft.com/office/word/2006/wordml" xmlns:wps="http://schemas.microsoft.com/office/word/2010/wordprocessingShape" mc:Ignorable="w14 wp14">
   <w:footnote w:type="separator" w:id="-1">
     <w:p>
       <w:pPr>
@@ -4645,7 +5244,7 @@
 </file>
 
 <file path=word/numbering.xml><?xml version="1.0" encoding="utf-8"?>
-<w:numbering xmlns:ve="http://schemas.openxmlformats.org/markup-compatibility/2006" xmlns:o="urn:schemas-microsoft-com:office:office" xmlns:r="http://schemas.openxmlformats.org/officeDocument/2006/relationships" xmlns:m="http://schemas.openxmlformats.org/officeDocument/2006/math" xmlns:v="urn:schemas-microsoft-com:vml" xmlns:wp="http://schemas.openxmlformats.org/drawingml/2006/wordprocessingDrawing" xmlns:w10="urn:schemas-microsoft-com:office:word" xmlns:w="http://schemas.openxmlformats.org/wordprocessingml/2006/main" xmlns:wne="http://schemas.microsoft.com/office/word/2006/wordml">
+<w:numbering xmlns:wpc="http://schemas.microsoft.com/office/word/2010/wordprocessingCanvas" xmlns:mo="http://schemas.microsoft.com/office/mac/office/2008/main" xmlns:mc="http://schemas.openxmlformats.org/markup-compatibility/2006" xmlns:mv="urn:schemas-microsoft-com:mac:vml" xmlns:o="urn:schemas-microsoft-com:office:office" xmlns:r="http://schemas.openxmlformats.org/officeDocument/2006/relationships" xmlns:m="http://schemas.openxmlformats.org/officeDocument/2006/math" xmlns:v="urn:schemas-microsoft-com:vml" xmlns:wp14="http://schemas.microsoft.com/office/word/2010/wordprocessingDrawing" xmlns:wp="http://schemas.openxmlformats.org/drawingml/2006/wordprocessingDrawing" xmlns:w10="urn:schemas-microsoft-com:office:word" xmlns:w="http://schemas.openxmlformats.org/wordprocessingml/2006/main" xmlns:w14="http://schemas.microsoft.com/office/word/2010/wordml" xmlns:wpg="http://schemas.microsoft.com/office/word/2010/wordprocessingGroup" xmlns:wpi="http://schemas.microsoft.com/office/word/2010/wordprocessingInk" xmlns:wne="http://schemas.microsoft.com/office/word/2006/wordml" xmlns:wps="http://schemas.microsoft.com/office/word/2010/wordprocessingShape" mc:Ignorable="w14 wp14">
   <w:abstractNum w:abstractNumId="0">
     <w:nsid w:val="00E20ED5"/>
     <w:multiLevelType w:val="hybridMultilevel"/>
@@ -4953,7 +5552,7 @@
         <w:rFonts w:ascii="Symbol" w:hAnsi="Symbol" w:hint="default"/>
       </w:rPr>
     </w:lvl>
-    <w:lvl w:ilvl="1" w:tplc="08090003" w:tentative="1">
+    <w:lvl w:ilvl="1" w:tplc="08090003">
       <w:start w:val="1"/>
       <w:numFmt w:val="bullet"/>
       <w:lvlText w:val="o"/>
@@ -6774,7 +7373,7 @@
 </file>
 
 <file path=word/styles.xml><?xml version="1.0" encoding="utf-8"?>
-<w:styles xmlns:r="http://schemas.openxmlformats.org/officeDocument/2006/relationships" xmlns:w="http://schemas.openxmlformats.org/wordprocessingml/2006/main">
+<w:styles xmlns:mc="http://schemas.openxmlformats.org/markup-compatibility/2006" xmlns:r="http://schemas.openxmlformats.org/officeDocument/2006/relationships" xmlns:w="http://schemas.openxmlformats.org/wordprocessingml/2006/main" xmlns:w14="http://schemas.microsoft.com/office/word/2010/wordml" mc:Ignorable="w14">
   <w:docDefaults>
     <w:rPrDefault>
       <w:rPr>
@@ -6790,7 +7389,7 @@
       </w:pPr>
     </w:pPrDefault>
   </w:docDefaults>
-  <w:latentStyles w:defLockedState="0" w:defUIPriority="99" w:defSemiHidden="1" w:defUnhideWhenUsed="1" w:defQFormat="0" w:count="267">
+  <w:latentStyles w:defLockedState="0" w:defUIPriority="99" w:defSemiHidden="1" w:defUnhideWhenUsed="1" w:defQFormat="0" w:count="276">
     <w:lsdException w:name="Normal" w:semiHidden="0" w:uiPriority="0" w:unhideWhenUsed="0" w:qFormat="1"/>
     <w:lsdException w:name="heading 1" w:semiHidden="0" w:uiPriority="9" w:unhideWhenUsed="0" w:qFormat="1"/>
     <w:lsdException w:name="heading 2" w:uiPriority="9" w:qFormat="1"/>
@@ -6932,9 +7531,8 @@
   <w:style w:type="paragraph" w:default="1" w:styleId="Standard">
     <w:name w:val="Normal"/>
     <w:qFormat/>
-    <w:rsid w:val="00BB4B3E"/>
   </w:style>
-  <w:style w:type="character" w:default="1" w:styleId="Absatz-Standardschriftart">
+  <w:style w:type="character" w:default="1" w:styleId="Absatzstandardschriftart">
     <w:name w:val="Default Paragraph Font"/>
     <w:uiPriority w:val="1"/>
     <w:semiHidden/>
@@ -6945,7 +7543,6 @@
     <w:uiPriority w:val="99"/>
     <w:semiHidden/>
     <w:unhideWhenUsed/>
-    <w:qFormat/>
     <w:tblPr>
       <w:tblInd w:w="0" w:type="dxa"/>
       <w:tblCellMar>
@@ -6962,7 +7559,7 @@
     <w:semiHidden/>
     <w:unhideWhenUsed/>
   </w:style>
-  <w:style w:type="table" w:styleId="Tabellengitternetz">
+  <w:style w:type="table" w:styleId="Tabellenraster">
     <w:name w:val="Table Grid"/>
     <w:basedOn w:val="NormaleTabelle"/>
     <w:uiPriority w:val="59"/>
@@ -7002,9 +7599,8 @@
   <w:style w:type="paragraph" w:styleId="Funotentext">
     <w:name w:val="footnote text"/>
     <w:basedOn w:val="Standard"/>
-    <w:link w:val="FunotentextZchn"/>
+    <w:link w:val="FootnoteTextChar"/>
     <w:uiPriority w:val="99"/>
-    <w:semiHidden/>
     <w:unhideWhenUsed/>
     <w:rsid w:val="009F115E"/>
     <w:pPr>
@@ -7015,12 +7611,11 @@
       <w:szCs w:val="20"/>
     </w:rPr>
   </w:style>
-  <w:style w:type="character" w:customStyle="1" w:styleId="FunotentextZchn">
-    <w:name w:val="Fußnotentext Zchn"/>
-    <w:basedOn w:val="Absatz-Standardschriftart"/>
+  <w:style w:type="character" w:customStyle="1" w:styleId="FootnoteTextChar">
+    <w:name w:val="Footnote Text Char"/>
+    <w:basedOn w:val="Absatzstandardschriftart"/>
     <w:link w:val="Funotentext"/>
     <w:uiPriority w:val="99"/>
-    <w:semiHidden/>
     <w:rsid w:val="009F115E"/>
     <w:rPr>
       <w:sz w:val="20"/>
@@ -7029,7 +7624,7 @@
   </w:style>
   <w:style w:type="character" w:styleId="Funotenzeichen">
     <w:name w:val="footnote reference"/>
-    <w:basedOn w:val="Absatz-Standardschriftart"/>
+    <w:basedOn w:val="Absatzstandardschriftart"/>
     <w:uiPriority w:val="99"/>
     <w:semiHidden/>
     <w:unhideWhenUsed/>
@@ -7041,7 +7636,7 @@
   <w:style w:type="paragraph" w:styleId="Sprechblasentext">
     <w:name w:val="Balloon Text"/>
     <w:basedOn w:val="Standard"/>
-    <w:link w:val="SprechblasentextZchn"/>
+    <w:link w:val="BalloonTextChar"/>
     <w:uiPriority w:val="99"/>
     <w:semiHidden/>
     <w:unhideWhenUsed/>
@@ -7055,9 +7650,9 @@
       <w:szCs w:val="16"/>
     </w:rPr>
   </w:style>
-  <w:style w:type="character" w:customStyle="1" w:styleId="SprechblasentextZchn">
-    <w:name w:val="Sprechblasentext Zchn"/>
-    <w:basedOn w:val="Absatz-Standardschriftart"/>
+  <w:style w:type="character" w:customStyle="1" w:styleId="BalloonTextChar">
+    <w:name w:val="Balloon Text Char"/>
+    <w:basedOn w:val="Absatzstandardschriftart"/>
     <w:link w:val="Sprechblasentext"/>
     <w:uiPriority w:val="99"/>
     <w:semiHidden/>
@@ -7072,7 +7667,7 @@
 </file>
 
 <file path=word/stylesWithEffects.xml><?xml version="1.0" encoding="utf-8"?>
-<w:styles xmlns:wpc="http://schemas.microsoft.com/office/word/2010/wordprocessingCanvas" xmlns:mc="http://schemas.openxmlformats.org/markup-compatibility/2006" xmlns:o="urn:schemas-microsoft-com:office:office" xmlns:r="http://schemas.openxmlformats.org/officeDocument/2006/relationships" xmlns:m="http://schemas.openxmlformats.org/officeDocument/2006/math" xmlns:v="urn:schemas-microsoft-com:vml" xmlns:wp14="http://schemas.microsoft.com/office/word/2010/wordprocessingDrawing" xmlns:wp="http://schemas.openxmlformats.org/drawingml/2006/wordprocessingDrawing" xmlns:w10="urn:schemas-microsoft-com:office:word" xmlns:w="http://schemas.openxmlformats.org/wordprocessingml/2006/main" xmlns:w14="http://schemas.microsoft.com/office/word/2010/wordml" xmlns:wpg="http://schemas.microsoft.com/office/word/2010/wordprocessingGroup" xmlns:wpi="http://schemas.microsoft.com/office/word/2010/wordprocessingInk" xmlns:wne="http://schemas.microsoft.com/office/word/2006/wordml" xmlns:wps="http://schemas.microsoft.com/office/word/2010/wordprocessingShape" mc:Ignorable="w14 wp14">
+<w:styles xmlns:wpc="http://schemas.microsoft.com/office/word/2010/wordprocessingCanvas" xmlns:mo="http://schemas.microsoft.com/office/mac/office/2008/main" xmlns:mc="http://schemas.openxmlformats.org/markup-compatibility/2006" xmlns:mv="urn:schemas-microsoft-com:mac:vml" xmlns:o="urn:schemas-microsoft-com:office:office" xmlns:r="http://schemas.openxmlformats.org/officeDocument/2006/relationships" xmlns:m="http://schemas.openxmlformats.org/officeDocument/2006/math" xmlns:v="urn:schemas-microsoft-com:vml" xmlns:wp14="http://schemas.microsoft.com/office/word/2010/wordprocessingDrawing" xmlns:wp="http://schemas.openxmlformats.org/drawingml/2006/wordprocessingDrawing" xmlns:w10="urn:schemas-microsoft-com:office:word" xmlns:w="http://schemas.openxmlformats.org/wordprocessingml/2006/main" xmlns:w14="http://schemas.microsoft.com/office/word/2010/wordml" xmlns:wpg="http://schemas.microsoft.com/office/word/2010/wordprocessingGroup" xmlns:wpi="http://schemas.microsoft.com/office/word/2010/wordprocessingInk" xmlns:wne="http://schemas.microsoft.com/office/word/2006/wordml" xmlns:wps="http://schemas.microsoft.com/office/word/2010/wordprocessingShape" mc:Ignorable="w14 wp14">
   <w:docDefaults>
     <w:rPrDefault>
       <w:rPr>
@@ -7088,7 +7683,7 @@
       </w:pPr>
     </w:pPrDefault>
   </w:docDefaults>
-  <w:latentStyles w:defLockedState="0" w:defUIPriority="99" w:defSemiHidden="1" w:defUnhideWhenUsed="1" w:defQFormat="0" w:count="267">
+  <w:latentStyles w:defLockedState="0" w:defUIPriority="99" w:defSemiHidden="1" w:defUnhideWhenUsed="1" w:defQFormat="0" w:count="276">
     <w:lsdException w:name="Normal" w:semiHidden="0" w:uiPriority="0" w:unhideWhenUsed="0" w:qFormat="1"/>
     <w:lsdException w:name="heading 1" w:semiHidden="0" w:uiPriority="9" w:unhideWhenUsed="0" w:qFormat="1"/>
     <w:lsdException w:name="heading 2" w:uiPriority="9" w:qFormat="1"/>
@@ -7227,17 +7822,17 @@
     <w:lsdException w:name="Bibliography" w:uiPriority="37"/>
     <w:lsdException w:name="TOC Heading" w:uiPriority="39" w:qFormat="1"/>
   </w:latentStyles>
-  <w:style w:type="paragraph" w:default="1" w:styleId="Normal">
+  <w:style w:type="paragraph" w:default="1" w:styleId="Standard">
     <w:name w:val="Normal"/>
     <w:qFormat/>
   </w:style>
-  <w:style w:type="character" w:default="1" w:styleId="DefaultParagraphFont">
+  <w:style w:type="character" w:default="1" w:styleId="Absatzstandardschriftart">
     <w:name w:val="Default Paragraph Font"/>
     <w:uiPriority w:val="1"/>
     <w:semiHidden/>
     <w:unhideWhenUsed/>
   </w:style>
-  <w:style w:type="table" w:default="1" w:styleId="TableNormal">
+  <w:style w:type="table" w:default="1" w:styleId="NormaleTabelle">
     <w:name w:val="Normal Table"/>
     <w:uiPriority w:val="99"/>
     <w:semiHidden/>
@@ -7252,15 +7847,15 @@
       </w:tblCellMar>
     </w:tblPr>
   </w:style>
-  <w:style w:type="numbering" w:default="1" w:styleId="NoList">
+  <w:style w:type="numbering" w:default="1" w:styleId="KeineListe">
     <w:name w:val="No List"/>
     <w:uiPriority w:val="99"/>
     <w:semiHidden/>
     <w:unhideWhenUsed/>
   </w:style>
-  <w:style w:type="table" w:styleId="TableGrid">
+  <w:style w:type="table" w:styleId="Tabellenraster">
     <w:name w:val="Table Grid"/>
-    <w:basedOn w:val="TableNormal"/>
+    <w:basedOn w:val="NormaleTabelle"/>
     <w:uiPriority w:val="59"/>
     <w:rsid w:val="00DD463B"/>
     <w:pPr>
@@ -7284,9 +7879,9 @@
       </w:tblCellMar>
     </w:tblPr>
   </w:style>
-  <w:style w:type="paragraph" w:styleId="ListParagraph">
+  <w:style w:type="paragraph" w:styleId="Listenabsatz">
     <w:name w:val="List Paragraph"/>
-    <w:basedOn w:val="Normal"/>
+    <w:basedOn w:val="Standard"/>
     <w:uiPriority w:val="34"/>
     <w:qFormat/>
     <w:rsid w:val="00DD463B"/>
@@ -7295,12 +7890,11 @@
       <w:contextualSpacing/>
     </w:pPr>
   </w:style>
-  <w:style w:type="paragraph" w:styleId="FootnoteText">
+  <w:style w:type="paragraph" w:styleId="Funotentext">
     <w:name w:val="footnote text"/>
-    <w:basedOn w:val="Normal"/>
+    <w:basedOn w:val="Standard"/>
     <w:link w:val="FootnoteTextChar"/>
     <w:uiPriority w:val="99"/>
-    <w:semiHidden/>
     <w:unhideWhenUsed/>
     <w:rsid w:val="009F115E"/>
     <w:pPr>
@@ -7313,19 +7907,18 @@
   </w:style>
   <w:style w:type="character" w:customStyle="1" w:styleId="FootnoteTextChar">
     <w:name w:val="Footnote Text Char"/>
-    <w:basedOn w:val="DefaultParagraphFont"/>
-    <w:link w:val="FootnoteText"/>
+    <w:basedOn w:val="Absatzstandardschriftart"/>
+    <w:link w:val="Funotentext"/>
     <w:uiPriority w:val="99"/>
-    <w:semiHidden/>
     <w:rsid w:val="009F115E"/>
     <w:rPr>
       <w:sz w:val="20"/>
       <w:szCs w:val="20"/>
     </w:rPr>
   </w:style>
-  <w:style w:type="character" w:styleId="FootnoteReference">
+  <w:style w:type="character" w:styleId="Funotenzeichen">
     <w:name w:val="footnote reference"/>
-    <w:basedOn w:val="DefaultParagraphFont"/>
+    <w:basedOn w:val="Absatzstandardschriftart"/>
     <w:uiPriority w:val="99"/>
     <w:semiHidden/>
     <w:unhideWhenUsed/>
@@ -7334,9 +7927,9 @@
       <w:vertAlign w:val="superscript"/>
     </w:rPr>
   </w:style>
-  <w:style w:type="paragraph" w:styleId="BalloonText">
+  <w:style w:type="paragraph" w:styleId="Sprechblasentext">
     <w:name w:val="Balloon Text"/>
-    <w:basedOn w:val="Normal"/>
+    <w:basedOn w:val="Standard"/>
     <w:link w:val="BalloonTextChar"/>
     <w:uiPriority w:val="99"/>
     <w:semiHidden/>
@@ -7353,8 +7946,8 @@
   </w:style>
   <w:style w:type="character" w:customStyle="1" w:styleId="BalloonTextChar">
     <w:name w:val="Balloon Text Char"/>
-    <w:basedOn w:val="DefaultParagraphFont"/>
-    <w:link w:val="BalloonText"/>
+    <w:basedOn w:val="Absatzstandardschriftart"/>
+    <w:link w:val="Sprechblasentext"/>
     <w:uiPriority w:val="99"/>
     <w:semiHidden/>
     <w:rsid w:val="00114FA6"/>
@@ -7657,7 +8250,7 @@
 </file>
 
 <file path=customXml/itemProps1.xml><?xml version="1.0" encoding="utf-8"?>
-<ds:datastoreItem xmlns:ds="http://schemas.openxmlformats.org/officeDocument/2006/customXml" ds:itemID="{646F5EF3-8874-4EC4-97D0-595D8D7E30F4}">
+<ds:datastoreItem xmlns:ds="http://schemas.openxmlformats.org/officeDocument/2006/customXml" ds:itemID="{5D145C8D-D4C2-3243-BB2E-C554E15B4C0F}">
   <ds:schemaRefs>
     <ds:schemaRef ds:uri="http://schemas.openxmlformats.org/officeDocument/2006/bibliography"/>
   </ds:schemaRefs>

</xml_diff>